<commit_message>
Generating overlap tables again for report
</commit_message>
<xml_diff>
--- a/Rotation Report.docx
+++ b/Rotation Report.docx
@@ -101,23 +101,7 @@
         <w:t xml:space="preserve">package </w:t>
       </w:r>
       <w:r>
-        <w:t>which was originally created in the Glass Lab. HOMER is used for multiple types of analysis in the lab including for calling peaks in Chip-</w:t>
-      </w:r>
-      <w:proofErr w:type="spellStart"/>
-      <w:r>
-        <w:t>Seq</w:t>
-      </w:r>
-      <w:proofErr w:type="spellEnd"/>
-      <w:r>
-        <w:t xml:space="preserve"> data. There are multiple programs currently available for calling Chip-</w:t>
-      </w:r>
-      <w:proofErr w:type="spellStart"/>
-      <w:r>
-        <w:t>Seq</w:t>
-      </w:r>
-      <w:proofErr w:type="spellEnd"/>
-      <w:r>
-        <w:t xml:space="preserve"> peaks, however it is not known how HOMER performs relative to these other programs.</w:t>
+        <w:t>which was originally created in the Glass Lab. HOMER is used for multiple types of analysis in the lab including for calling peaks in Chip-Seq data. There are multiple programs currently available for calling Chip-Seq peaks, however it is not known how HOMER performs relative to these other programs.</w:t>
       </w:r>
     </w:p>
     <w:p>
@@ -131,15 +115,7 @@
         <w:t xml:space="preserve">e objective of this rotation was </w:t>
       </w:r>
       <w:r>
-        <w:t>to compare HOMER to other popular Chip-</w:t>
-      </w:r>
-      <w:proofErr w:type="spellStart"/>
-      <w:r>
-        <w:t>Seq</w:t>
-      </w:r>
-      <w:proofErr w:type="spellEnd"/>
-      <w:r>
-        <w:t xml:space="preserve"> calling programs</w:t>
+        <w:t>to compare HOMER to other popular Chip-Seq calling programs</w:t>
       </w:r>
       <w:r>
         <w:t>. Another objective was</w:t>
@@ -157,58 +133,14 @@
         <w:t xml:space="preserve"> </w:t>
       </w:r>
       <w:r>
-        <w:t>The most comprehensive study done for comparing Chip-</w:t>
-      </w:r>
-      <w:proofErr w:type="spellStart"/>
-      <w:r>
-        <w:t>Seq</w:t>
-      </w:r>
-      <w:proofErr w:type="spellEnd"/>
-      <w:r>
-        <w:t xml:space="preserve"> programs was by </w:t>
+        <w:t xml:space="preserve">The most comprehensive study done for comparing Chip-Seq programs was by </w:t>
       </w:r>
       <w:hyperlink r:id="rId9" w:history="1">
-        <w:proofErr w:type="spellStart"/>
         <w:r>
           <w:rPr>
             <w:rStyle w:val="Hyperlink"/>
           </w:rPr>
-          <w:t>Wilbanks</w:t>
-        </w:r>
-        <w:proofErr w:type="spellEnd"/>
-        <w:r>
-          <w:rPr>
-            <w:rStyle w:val="Hyperlink"/>
-          </w:rPr>
-          <w:t xml:space="preserve"> </w:t>
-        </w:r>
-        <w:proofErr w:type="gramStart"/>
-        <w:r>
-          <w:rPr>
-            <w:rStyle w:val="Hyperlink"/>
-          </w:rPr>
-          <w:t>et</w:t>
-        </w:r>
-        <w:proofErr w:type="gramEnd"/>
-        <w:r>
-          <w:rPr>
-            <w:rStyle w:val="Hyperlink"/>
-          </w:rPr>
-          <w:t xml:space="preserve">. </w:t>
-        </w:r>
-        <w:proofErr w:type="gramStart"/>
-        <w:r>
-          <w:rPr>
-            <w:rStyle w:val="Hyperlink"/>
-          </w:rPr>
-          <w:t>al</w:t>
-        </w:r>
-        <w:proofErr w:type="gramEnd"/>
-        <w:r>
-          <w:rPr>
-            <w:rStyle w:val="Hyperlink"/>
-          </w:rPr>
-          <w:t>.</w:t>
+          <w:t>Wilbanks et. al.</w:t>
         </w:r>
       </w:hyperlink>
       <w:r>
@@ -241,32 +173,18 @@
         <w:rPr>
           <w:b/>
         </w:rPr>
-        <w:t>Chip-</w:t>
-      </w:r>
-      <w:proofErr w:type="spellStart"/>
+        <w:t xml:space="preserve">Chip-Seq </w:t>
+      </w:r>
       <w:r>
         <w:rPr>
           <w:b/>
         </w:rPr>
-        <w:t>Seq</w:t>
-      </w:r>
-      <w:proofErr w:type="spellEnd"/>
+        <w:t xml:space="preserve">Candidate </w:t>
+      </w:r>
       <w:r>
         <w:rPr>
           <w:b/>
         </w:rPr>
-        <w:t xml:space="preserve"> </w:t>
-      </w:r>
-      <w:r>
-        <w:rPr>
-          <w:b/>
-        </w:rPr>
-        <w:t xml:space="preserve">Candidate </w:t>
-      </w:r>
-      <w:r>
-        <w:rPr>
-          <w:b/>
-        </w:rPr>
         <w:t>Programs Chosen:</w:t>
       </w:r>
     </w:p>
@@ -275,15 +193,7 @@
         <w:jc w:val="both"/>
       </w:pPr>
       <w:r>
-        <w:t>Given that there are so many Chip-</w:t>
-      </w:r>
-      <w:proofErr w:type="spellStart"/>
-      <w:r>
-        <w:t>seq</w:t>
-      </w:r>
-      <w:proofErr w:type="spellEnd"/>
-      <w:r>
-        <w:t xml:space="preserve"> calling program</w:t>
+        <w:t>Given that there are so many Chip-seq calling program</w:t>
       </w:r>
       <w:r>
         <w:t>s available</w:t>
@@ -340,15 +250,7 @@
         <w:jc w:val="both"/>
       </w:pPr>
       <w:r>
-        <w:t>The most popular Chip-</w:t>
-      </w:r>
-      <w:proofErr w:type="spellStart"/>
-      <w:r>
-        <w:t>seq</w:t>
-      </w:r>
-      <w:proofErr w:type="spellEnd"/>
-      <w:r>
-        <w:t xml:space="preserve"> program so far is </w:t>
+        <w:t xml:space="preserve">The most popular Chip-seq program so far is </w:t>
       </w:r>
       <w:hyperlink r:id="rId11" w:history="1">
         <w:r>
@@ -429,23 +331,7 @@
         <w:jc w:val="both"/>
       </w:pPr>
       <w:r>
-        <w:t>For the pair wise comparison two datasets were initially chosen. The first was a PU.1 Chip-</w:t>
-      </w:r>
-      <w:proofErr w:type="spellStart"/>
-      <w:r>
-        <w:t>seq</w:t>
-      </w:r>
-      <w:proofErr w:type="spellEnd"/>
-      <w:r>
-        <w:t xml:space="preserve"> dataset generated in the Glass Lab (this dataset can be found at /data/home/</w:t>
-      </w:r>
-      <w:proofErr w:type="spellStart"/>
-      <w:r>
-        <w:t>kasthana</w:t>
-      </w:r>
-      <w:proofErr w:type="spellEnd"/>
-      <w:r>
-        <w:t>/</w:t>
+        <w:t>For the pair wise comparison two datasets were initially chosen. The first was a PU.1 Chip-seq dataset generated in the Glass Lab (this dataset can be found at /data/home/kasthana/</w:t>
       </w:r>
       <w:r>
         <w:t xml:space="preserve"> mm10-C57BL7-ThioMac-PU1-notx.sam</w:t>
@@ -1177,47 +1063,740 @@
         </w:rPr>
         <w:t xml:space="preserve"> </w:t>
       </w:r>
+    </w:p>
+    <w:p>
+      <w:pPr>
+        <w:jc w:val="both"/>
+      </w:pPr>
+      <w:r>
+        <w:t xml:space="preserve">Looking at the shared peaks information it </w:t>
+      </w:r>
+      <w:r>
+        <w:t xml:space="preserve">is </w:t>
+      </w:r>
+      <w:r>
+        <w:t>clear that the number of shared peaks can be quite variable across programs and dataset</w:t>
+      </w:r>
+      <w:r>
+        <w:t>s</w:t>
+      </w:r>
+      <w:r>
+        <w:t>. However, is this variability simply because of larger number of peaks called by one program with respect to the other? What about highly ranked peaks? If two programs are finding the same number or percentage of high confidence peaks then it might be that the larger number of peaks we see are simply because of more false positives.</w:t>
+      </w:r>
+    </w:p>
+    <w:p>
+      <w:pPr>
+        <w:jc w:val="both"/>
+      </w:pPr>
+      <w:r>
+        <w:t>So I decided to test the idea that the larger subset of peaks called by either program might be because of more garbage or false positive peaks found by one program with respect to another. If one program is detecting more garbage peaks then the percentage of shared peaks sh</w:t>
+      </w:r>
+      <w:r>
+        <w:t xml:space="preserve">ould increase for both programs </w:t>
+      </w:r>
+      <w:r>
+        <w:t>for the top 25 percentile of peaks, and for top 5000 peaks</w:t>
+      </w:r>
+      <w:r>
+        <w:t xml:space="preserve"> with respect to the average</w:t>
+      </w:r>
+      <w:r>
+        <w:t>.</w:t>
+      </w:r>
+      <w:r>
+        <w:t xml:space="preserve"> (Both top 25 percentile and top 5000 were arbitrary choices)</w:t>
+      </w:r>
+    </w:p>
+    <w:p>
+      <w:pPr>
+        <w:jc w:val="both"/>
+      </w:pPr>
+      <w:r>
+        <w:t>SISSRS does not provide a rank or score for its peaks so the analysis from this point onwards was don</w:t>
+      </w:r>
+      <w:r>
+        <w:t xml:space="preserve">e only for MACs and HOMER. </w:t>
+      </w:r>
+    </w:p>
+    <w:p>
+      <w:pPr>
+        <w:jc w:val="both"/>
+        <w:rPr>
+          <w:i/>
+        </w:rPr>
+      </w:pPr>
+      <w:r>
+        <w:rPr>
+          <w:i/>
+        </w:rPr>
+        <w:t>(</w:t>
+      </w:r>
+      <w:r>
+        <w:rPr>
+          <w:i/>
+        </w:rPr>
+        <w:t>The following s</w:t>
+      </w:r>
+      <w:r>
+        <w:rPr>
+          <w:i/>
+        </w:rPr>
+        <w:t>cripts were written</w:t>
+      </w:r>
+      <w:r>
+        <w:rPr>
+          <w:i/>
+        </w:rPr>
+        <w:t xml:space="preserve"> to filter </w:t>
+      </w:r>
+      <w:r>
+        <w:rPr>
+          <w:i/>
+        </w:rPr>
+        <w:t>number of peaks for HOMER and MACS:</w:t>
+      </w:r>
+    </w:p>
+    <w:p>
+      <w:pPr>
+        <w:jc w:val="both"/>
+        <w:rPr>
+          <w:i/>
+        </w:rPr>
+      </w:pPr>
+      <w:r>
+        <w:rPr>
+          <w:i/>
+        </w:rPr>
+        <w:t>Peaks above x percentile</w:t>
+      </w:r>
+      <w:r>
+        <w:rPr>
+          <w:i/>
+        </w:rPr>
+        <w:t>: macsPeakFilter.java, homerPeakFilter.java</w:t>
+      </w:r>
+    </w:p>
+    <w:p>
+      <w:pPr>
+        <w:jc w:val="both"/>
+        <w:rPr>
+          <w:i/>
+        </w:rPr>
+      </w:pPr>
+      <w:r>
+        <w:rPr>
+          <w:i/>
+        </w:rPr>
+        <w:t>Top x number of peaks: macsPeakFilterNumeric.java, homerPeakFilterNumeric.java</w:t>
+      </w:r>
+    </w:p>
+    <w:p>
+      <w:pPr>
+        <w:jc w:val="both"/>
+        <w:rPr>
+          <w:i/>
+        </w:rPr>
+      </w:pPr>
+      <w:r>
+        <w:rPr>
+          <w:i/>
+        </w:rPr>
+        <w:t>Peaks Below x percentile</w:t>
+      </w:r>
+      <w:r>
+        <w:rPr>
+          <w:i/>
+        </w:rPr>
+        <w:t>: macsPeakFilterBelow.</w:t>
+      </w:r>
+      <w:r>
+        <w:rPr>
+          <w:i/>
+        </w:rPr>
+        <w:t>java, homerPeakFilterBelow.java</w:t>
+      </w:r>
+    </w:p>
+    <w:p>
+      <w:pPr>
+        <w:jc w:val="both"/>
+        <w:rPr>
+          <w:i/>
+        </w:rPr>
+      </w:pPr>
+      <w:r>
+        <w:rPr>
+          <w:i/>
+        </w:rPr>
+        <w:t>Example: java homerPeakFilter inputHomerPeakFile outPutFile 75 )</w:t>
+      </w:r>
+    </w:p>
+    <w:p>
+      <w:pPr>
+        <w:jc w:val="both"/>
+        <w:rPr>
+          <w:b/>
+        </w:rPr>
+      </w:pPr>
+      <w:r>
+        <w:rPr>
+          <w:b/>
+        </w:rPr>
+        <w:t>Table 4 Comparison of HOMER vs MACS for top 25% and top 5000 peaks</w:t>
+      </w:r>
       <w:bookmarkStart w:id="0" w:name="_GoBack"/>
       <w:bookmarkEnd w:id="0"/>
     </w:p>
-    <w:p>
-      <w:pPr>
-        <w:jc w:val="both"/>
-      </w:pPr>
-      <w:r>
-        <w:t>Looking at the shared peaks information it clear that the number of shared peaks can be quite variable across programs and dataset</w:t>
-      </w:r>
-      <w:r>
-        <w:t>s</w:t>
-      </w:r>
-      <w:r>
-        <w:t>. However, is this variability simply because of larger number of peaks called by one program with respect to the other? What about highly ranked peaks? If two programs are finding the same number or percentage of high confidence peaks then it might be that the larger number of peaks we see are simply because of more false positives.</w:t>
-      </w:r>
-    </w:p>
-    <w:p>
-      <w:pPr>
-        <w:jc w:val="both"/>
-      </w:pPr>
-      <w:r>
-        <w:t>So I decided to test the idea that the larger subset of peaks called by either program might be because of more garbage or false positive peaks found by one program with respect to another. If one program is detecting more garbage peaks then the percentage of shared peaks should increase for both programs versus the average for the top 25 percentile of peaks, and for top 5000 peaks for each program vs the average.</w:t>
-      </w:r>
-    </w:p>
-    <w:p>
-      <w:pPr>
-        <w:jc w:val="both"/>
-      </w:pPr>
-      <w:r>
-        <w:t xml:space="preserve">SISSRS does not provide a rank or score for its peaks so the analysis from this point onwards was done </w:t>
-      </w:r>
-      <w:proofErr w:type="gramStart"/>
-      <w:r>
-        <w:t>only</w:t>
-      </w:r>
-      <w:proofErr w:type="gramEnd"/>
-      <w:r>
-        <w:t xml:space="preserve"> for MACs and HOMER. Two scripts were written</w:t>
-      </w:r>
-    </w:p>
+    <w:tbl>
+      <w:tblPr>
+        <w:tblStyle w:val="TableGrid"/>
+        <w:tblW w:w="0" w:type="auto"/>
+        <w:tblLook w:val="04A0" w:firstRow="1" w:lastRow="0" w:firstColumn="1" w:lastColumn="0" w:noHBand="0" w:noVBand="1"/>
+      </w:tblPr>
+      <w:tblGrid>
+        <w:gridCol w:w="2337"/>
+        <w:gridCol w:w="2337"/>
+        <w:gridCol w:w="2338"/>
+        <w:gridCol w:w="2338"/>
+      </w:tblGrid>
+      <w:tr>
+        <w:tc>
+          <w:tcPr>
+            <w:tcW w:w="2337" w:type="dxa"/>
+          </w:tcPr>
+          <w:p>
+            <w:pPr>
+              <w:jc w:val="both"/>
+              <w:rPr>
+                <w:b/>
+              </w:rPr>
+            </w:pPr>
+            <w:r>
+              <w:rPr>
+                <w:b/>
+              </w:rPr>
+              <w:t>Data Set</w:t>
+            </w:r>
+          </w:p>
+        </w:tc>
+        <w:tc>
+          <w:tcPr>
+            <w:tcW w:w="2337" w:type="dxa"/>
+          </w:tcPr>
+          <w:p>
+            <w:pPr>
+              <w:jc w:val="both"/>
+              <w:rPr>
+                <w:b/>
+              </w:rPr>
+            </w:pPr>
+            <w:r>
+              <w:rPr>
+                <w:b/>
+              </w:rPr>
+              <w:t>Type of Peaks</w:t>
+            </w:r>
+          </w:p>
+        </w:tc>
+        <w:tc>
+          <w:tcPr>
+            <w:tcW w:w="2338" w:type="dxa"/>
+          </w:tcPr>
+          <w:p>
+            <w:pPr>
+              <w:jc w:val="both"/>
+              <w:rPr>
+                <w:b/>
+              </w:rPr>
+            </w:pPr>
+            <w:r>
+              <w:t>HOMER  (% of Peaks shared with MACS)</w:t>
+            </w:r>
+          </w:p>
+        </w:tc>
+        <w:tc>
+          <w:tcPr>
+            <w:tcW w:w="2338" w:type="dxa"/>
+          </w:tcPr>
+          <w:p>
+            <w:pPr>
+              <w:jc w:val="both"/>
+              <w:rPr>
+                <w:b/>
+              </w:rPr>
+            </w:pPr>
+            <w:r>
+              <w:t>MACS (% of Peaks shared with HOMER)</w:t>
+            </w:r>
+          </w:p>
+        </w:tc>
+      </w:tr>
+      <w:tr>
+        <w:tc>
+          <w:tcPr>
+            <w:tcW w:w="2337" w:type="dxa"/>
+          </w:tcPr>
+          <w:p>
+            <w:pPr>
+              <w:jc w:val="both"/>
+              <w:rPr>
+                <w:b/>
+              </w:rPr>
+            </w:pPr>
+            <w:r>
+              <w:rPr>
+                <w:b/>
+              </w:rPr>
+              <w:t>PU.1</w:t>
+            </w:r>
+          </w:p>
+        </w:tc>
+        <w:tc>
+          <w:tcPr>
+            <w:tcW w:w="2337" w:type="dxa"/>
+          </w:tcPr>
+          <w:p>
+            <w:pPr>
+              <w:jc w:val="both"/>
+              <w:rPr>
+                <w:b/>
+              </w:rPr>
+            </w:pPr>
+            <w:r>
+              <w:rPr>
+                <w:b/>
+              </w:rPr>
+              <w:t>Top 25 Percentile</w:t>
+            </w:r>
+          </w:p>
+        </w:tc>
+        <w:tc>
+          <w:tcPr>
+            <w:tcW w:w="2338" w:type="dxa"/>
+          </w:tcPr>
+          <w:p>
+            <w:pPr>
+              <w:jc w:val="both"/>
+              <w:rPr>
+                <w:b/>
+              </w:rPr>
+            </w:pPr>
+            <w:r>
+              <w:rPr>
+                <w:color w:val="000000"/>
+                <w:sz w:val="27"/>
+                <w:szCs w:val="27"/>
+              </w:rPr>
+              <w:t>90.48544</w:t>
+            </w:r>
+          </w:p>
+        </w:tc>
+        <w:tc>
+          <w:tcPr>
+            <w:tcW w:w="2338" w:type="dxa"/>
+          </w:tcPr>
+          <w:p>
+            <w:pPr>
+              <w:jc w:val="both"/>
+              <w:rPr>
+                <w:b/>
+              </w:rPr>
+            </w:pPr>
+            <w:r>
+              <w:rPr>
+                <w:color w:val="000000"/>
+                <w:sz w:val="27"/>
+                <w:szCs w:val="27"/>
+              </w:rPr>
+              <w:t>85.4243</w:t>
+            </w:r>
+            <w:r>
+              <w:rPr>
+                <w:color w:val="000000"/>
+                <w:sz w:val="27"/>
+                <w:szCs w:val="27"/>
+              </w:rPr>
+              <w:t>0</w:t>
+            </w:r>
+          </w:p>
+        </w:tc>
+      </w:tr>
+      <w:tr>
+        <w:tc>
+          <w:tcPr>
+            <w:tcW w:w="2337" w:type="dxa"/>
+          </w:tcPr>
+          <w:p>
+            <w:pPr>
+              <w:jc w:val="both"/>
+              <w:rPr>
+                <w:b/>
+              </w:rPr>
+            </w:pPr>
+          </w:p>
+        </w:tc>
+        <w:tc>
+          <w:tcPr>
+            <w:tcW w:w="2337" w:type="dxa"/>
+          </w:tcPr>
+          <w:p>
+            <w:pPr>
+              <w:jc w:val="both"/>
+              <w:rPr>
+                <w:b/>
+              </w:rPr>
+            </w:pPr>
+            <w:r>
+              <w:rPr>
+                <w:b/>
+              </w:rPr>
+              <w:t>Top 5000 Peaks</w:t>
+            </w:r>
+          </w:p>
+        </w:tc>
+        <w:tc>
+          <w:tcPr>
+            <w:tcW w:w="2338" w:type="dxa"/>
+          </w:tcPr>
+          <w:p>
+            <w:pPr>
+              <w:jc w:val="both"/>
+              <w:rPr>
+                <w:b/>
+              </w:rPr>
+            </w:pPr>
+            <w:r>
+              <w:rPr>
+                <w:color w:val="000000"/>
+                <w:sz w:val="27"/>
+                <w:szCs w:val="27"/>
+              </w:rPr>
+              <w:t>82.57576</w:t>
+            </w:r>
+          </w:p>
+        </w:tc>
+        <w:tc>
+          <w:tcPr>
+            <w:tcW w:w="2338" w:type="dxa"/>
+          </w:tcPr>
+          <w:p>
+            <w:pPr>
+              <w:jc w:val="both"/>
+              <w:rPr>
+                <w:b/>
+              </w:rPr>
+            </w:pPr>
+            <w:r>
+              <w:rPr>
+                <w:color w:val="000000"/>
+                <w:sz w:val="27"/>
+                <w:szCs w:val="27"/>
+              </w:rPr>
+              <w:t>80.66</w:t>
+            </w:r>
+            <w:r>
+              <w:rPr>
+                <w:color w:val="000000"/>
+                <w:sz w:val="27"/>
+                <w:szCs w:val="27"/>
+              </w:rPr>
+              <w:t>000</w:t>
+            </w:r>
+          </w:p>
+        </w:tc>
+      </w:tr>
+      <w:tr>
+        <w:tc>
+          <w:tcPr>
+            <w:tcW w:w="2337" w:type="dxa"/>
+          </w:tcPr>
+          <w:p>
+            <w:pPr>
+              <w:jc w:val="both"/>
+              <w:rPr>
+                <w:b/>
+              </w:rPr>
+            </w:pPr>
+          </w:p>
+        </w:tc>
+        <w:tc>
+          <w:tcPr>
+            <w:tcW w:w="2337" w:type="dxa"/>
+          </w:tcPr>
+          <w:p>
+            <w:pPr>
+              <w:jc w:val="both"/>
+              <w:rPr>
+                <w:b/>
+              </w:rPr>
+            </w:pPr>
+            <w:r>
+              <w:rPr>
+                <w:b/>
+              </w:rPr>
+              <w:t>Bottom 25 Percentile</w:t>
+            </w:r>
+          </w:p>
+        </w:tc>
+        <w:tc>
+          <w:tcPr>
+            <w:tcW w:w="2338" w:type="dxa"/>
+          </w:tcPr>
+          <w:p>
+            <w:pPr>
+              <w:jc w:val="both"/>
+              <w:rPr>
+                <w:b/>
+              </w:rPr>
+            </w:pPr>
+            <w:r>
+              <w:rPr>
+                <w:color w:val="000000"/>
+                <w:sz w:val="27"/>
+                <w:szCs w:val="27"/>
+              </w:rPr>
+              <w:t>57.85524</w:t>
+            </w:r>
+          </w:p>
+        </w:tc>
+        <w:tc>
+          <w:tcPr>
+            <w:tcW w:w="2338" w:type="dxa"/>
+          </w:tcPr>
+          <w:p>
+            <w:pPr>
+              <w:jc w:val="both"/>
+              <w:rPr>
+                <w:b/>
+              </w:rPr>
+            </w:pPr>
+            <w:r>
+              <w:rPr>
+                <w:color w:val="000000"/>
+                <w:sz w:val="27"/>
+                <w:szCs w:val="27"/>
+              </w:rPr>
+              <w:t>51.35473</w:t>
+            </w:r>
+          </w:p>
+        </w:tc>
+      </w:tr>
+      <w:tr>
+        <w:tc>
+          <w:tcPr>
+            <w:tcW w:w="2337" w:type="dxa"/>
+          </w:tcPr>
+          <w:p>
+            <w:pPr>
+              <w:jc w:val="both"/>
+              <w:rPr>
+                <w:b/>
+              </w:rPr>
+            </w:pPr>
+          </w:p>
+        </w:tc>
+        <w:tc>
+          <w:tcPr>
+            <w:tcW w:w="2337" w:type="dxa"/>
+          </w:tcPr>
+          <w:p>
+            <w:pPr>
+              <w:jc w:val="both"/>
+              <w:rPr>
+                <w:b/>
+              </w:rPr>
+            </w:pPr>
+          </w:p>
+        </w:tc>
+        <w:tc>
+          <w:tcPr>
+            <w:tcW w:w="2338" w:type="dxa"/>
+          </w:tcPr>
+          <w:p>
+            <w:pPr>
+              <w:jc w:val="both"/>
+              <w:rPr>
+                <w:b/>
+              </w:rPr>
+            </w:pPr>
+          </w:p>
+        </w:tc>
+        <w:tc>
+          <w:tcPr>
+            <w:tcW w:w="2338" w:type="dxa"/>
+          </w:tcPr>
+          <w:p>
+            <w:pPr>
+              <w:jc w:val="both"/>
+              <w:rPr>
+                <w:b/>
+              </w:rPr>
+            </w:pPr>
+          </w:p>
+        </w:tc>
+      </w:tr>
+      <w:tr>
+        <w:tc>
+          <w:tcPr>
+            <w:tcW w:w="2337" w:type="dxa"/>
+          </w:tcPr>
+          <w:p>
+            <w:pPr>
+              <w:jc w:val="both"/>
+              <w:rPr>
+                <w:b/>
+              </w:rPr>
+            </w:pPr>
+          </w:p>
+        </w:tc>
+        <w:tc>
+          <w:tcPr>
+            <w:tcW w:w="2337" w:type="dxa"/>
+          </w:tcPr>
+          <w:p>
+            <w:pPr>
+              <w:jc w:val="both"/>
+              <w:rPr>
+                <w:b/>
+              </w:rPr>
+            </w:pPr>
+          </w:p>
+        </w:tc>
+        <w:tc>
+          <w:tcPr>
+            <w:tcW w:w="2338" w:type="dxa"/>
+          </w:tcPr>
+          <w:p>
+            <w:pPr>
+              <w:jc w:val="both"/>
+              <w:rPr>
+                <w:b/>
+              </w:rPr>
+            </w:pPr>
+          </w:p>
+        </w:tc>
+        <w:tc>
+          <w:tcPr>
+            <w:tcW w:w="2338" w:type="dxa"/>
+          </w:tcPr>
+          <w:p>
+            <w:pPr>
+              <w:jc w:val="both"/>
+              <w:rPr>
+                <w:b/>
+              </w:rPr>
+            </w:pPr>
+          </w:p>
+        </w:tc>
+      </w:tr>
+      <w:tr>
+        <w:tc>
+          <w:tcPr>
+            <w:tcW w:w="2337" w:type="dxa"/>
+          </w:tcPr>
+          <w:p>
+            <w:pPr>
+              <w:jc w:val="both"/>
+              <w:rPr>
+                <w:b/>
+              </w:rPr>
+            </w:pPr>
+          </w:p>
+        </w:tc>
+        <w:tc>
+          <w:tcPr>
+            <w:tcW w:w="2337" w:type="dxa"/>
+          </w:tcPr>
+          <w:p>
+            <w:pPr>
+              <w:jc w:val="both"/>
+              <w:rPr>
+                <w:b/>
+              </w:rPr>
+            </w:pPr>
+          </w:p>
+        </w:tc>
+        <w:tc>
+          <w:tcPr>
+            <w:tcW w:w="2338" w:type="dxa"/>
+          </w:tcPr>
+          <w:p>
+            <w:pPr>
+              <w:jc w:val="both"/>
+              <w:rPr>
+                <w:b/>
+              </w:rPr>
+            </w:pPr>
+          </w:p>
+        </w:tc>
+        <w:tc>
+          <w:tcPr>
+            <w:tcW w:w="2338" w:type="dxa"/>
+          </w:tcPr>
+          <w:p>
+            <w:pPr>
+              <w:jc w:val="both"/>
+              <w:rPr>
+                <w:b/>
+              </w:rPr>
+            </w:pPr>
+          </w:p>
+        </w:tc>
+      </w:tr>
+      <w:tr>
+        <w:tc>
+          <w:tcPr>
+            <w:tcW w:w="2337" w:type="dxa"/>
+          </w:tcPr>
+          <w:p>
+            <w:pPr>
+              <w:jc w:val="both"/>
+              <w:rPr>
+                <w:b/>
+              </w:rPr>
+            </w:pPr>
+          </w:p>
+        </w:tc>
+        <w:tc>
+          <w:tcPr>
+            <w:tcW w:w="2337" w:type="dxa"/>
+          </w:tcPr>
+          <w:p>
+            <w:pPr>
+              <w:jc w:val="both"/>
+              <w:rPr>
+                <w:b/>
+              </w:rPr>
+            </w:pPr>
+          </w:p>
+        </w:tc>
+        <w:tc>
+          <w:tcPr>
+            <w:tcW w:w="2338" w:type="dxa"/>
+          </w:tcPr>
+          <w:p>
+            <w:pPr>
+              <w:jc w:val="both"/>
+              <w:rPr>
+                <w:b/>
+              </w:rPr>
+            </w:pPr>
+          </w:p>
+        </w:tc>
+        <w:tc>
+          <w:tcPr>
+            <w:tcW w:w="2338" w:type="dxa"/>
+          </w:tcPr>
+          <w:p>
+            <w:pPr>
+              <w:jc w:val="both"/>
+              <w:rPr>
+                <w:b/>
+              </w:rPr>
+            </w:pPr>
+          </w:p>
+        </w:tc>
+      </w:tr>
+    </w:tbl>
     <w:p>
       <w:pPr>
         <w:jc w:val="both"/>
@@ -1230,6 +1809,19 @@
       <w:pPr>
         <w:jc w:val="both"/>
       </w:pPr>
+    </w:p>
+    <w:p>
+      <w:pPr>
+        <w:jc w:val="both"/>
+        <w:rPr>
+          <w:b/>
+        </w:rPr>
+      </w:pPr>
+    </w:p>
+    <w:p>
+      <w:pPr>
+        <w:jc w:val="both"/>
+      </w:pPr>
       <w:r>
         <w:t>NOTES:</w:t>
       </w:r>
@@ -1239,68 +1831,25 @@
         <w:jc w:val="both"/>
       </w:pPr>
       <w:r>
-        <w:t>Another, potential limitation of MACS is that it does not give information about which strand +/- the peaks lie on in its output. HOMER’s motif analysis functionality requires strand direction index for detecting motifs. Moreover, to check whether the Chip-</w:t>
-      </w:r>
-      <w:proofErr w:type="spellStart"/>
-      <w:r>
-        <w:t>Seq</w:t>
-      </w:r>
-      <w:proofErr w:type="spellEnd"/>
-      <w:r>
-        <w:t xml:space="preserve"> worked correctly the lab often does a motif analysis on the detected peaks using HOMER. If the known motif for a transcription factor being </w:t>
-      </w:r>
-      <w:proofErr w:type="spellStart"/>
-      <w:r>
-        <w:t>ChiP-ed</w:t>
-      </w:r>
-      <w:proofErr w:type="spellEnd"/>
-      <w:r>
-        <w:t xml:space="preserve"> occurs in the region around the detected peaks then it is seen as </w:t>
-      </w:r>
-      <w:proofErr w:type="spellStart"/>
-      <w:proofErr w:type="gramStart"/>
-      <w:r>
-        <w:t>a</w:t>
-      </w:r>
-      <w:proofErr w:type="spellEnd"/>
-      <w:proofErr w:type="gramEnd"/>
-      <w:r>
-        <w:t xml:space="preserve"> indicator that the </w:t>
-      </w:r>
-      <w:proofErr w:type="spellStart"/>
-      <w:r>
-        <w:t>ChiP</w:t>
-      </w:r>
-      <w:proofErr w:type="spellEnd"/>
-      <w:r>
-        <w:t xml:space="preserve"> worked as planned. One way to get around the problem that MACS does not provide strand direction information is to artificially introduce a column for the strand direction “+” in the output for MACS</w:t>
-      </w:r>
-    </w:p>
-    <w:p>
-      <w:pPr>
-        <w:jc w:val="both"/>
-      </w:pPr>
-    </w:p>
-    <w:p>
-      <w:pPr>
-        <w:jc w:val="both"/>
-      </w:pPr>
-    </w:p>
-    <w:p>
-      <w:pPr>
-        <w:jc w:val="both"/>
-      </w:pPr>
-      <w:r>
-        <w:lastRenderedPageBreak/>
-        <w:t>Explain choice of chip-</w:t>
-      </w:r>
-      <w:proofErr w:type="spellStart"/>
-      <w:r>
-        <w:t>seq</w:t>
-      </w:r>
-      <w:proofErr w:type="spellEnd"/>
-      <w:r>
-        <w:t xml:space="preserve"> programs and what made you narrow down to the ones you did narrow down to. Introduce the paper in the references. Compare results with the paper. Introduce the different datasets you used dude. This is interesting.</w:t>
+        <w:t>Another, potential limitation of MACS is that it does not give information about which strand +/- the peaks lie on in its output. HOMER’s motif analysis functionality requires strand direction index for detecting motifs. Moreover, to check whether the Chip-Seq worked correctly the lab often does a motif analysis on the detected peaks using HOMER. If the known motif for a transcription factor being ChiP-ed occurs in the region around the detected peaks then it is seen as a indicator that the ChiP worked as planned. One way to get around the problem that MACS does not provide strand direction information is to artificially introduce a column for the strand direction “+” in the output for MACS</w:t>
+      </w:r>
+    </w:p>
+    <w:p>
+      <w:pPr>
+        <w:jc w:val="both"/>
+      </w:pPr>
+    </w:p>
+    <w:p>
+      <w:pPr>
+        <w:jc w:val="both"/>
+      </w:pPr>
+    </w:p>
+    <w:p>
+      <w:pPr>
+        <w:jc w:val="both"/>
+      </w:pPr>
+      <w:r>
+        <w:t>Explain choice of chip-seq programs and what made you narrow down to the ones you did narrow down to. Introduce the paper in the references. Compare results with the paper. Introduce the different datasets you used dude. This is interesting.</w:t>
       </w:r>
     </w:p>
     <w:p>
@@ -1324,15 +1873,7 @@
         <w:jc w:val="both"/>
       </w:pPr>
       <w:r>
-        <w:t xml:space="preserve">Next show motifs analysis results for the intersection of the two data sets. That is a lot of writing to do my friend </w:t>
-      </w:r>
-      <w:proofErr w:type="spellStart"/>
-      <w:r>
-        <w:t>lets</w:t>
-      </w:r>
-      <w:proofErr w:type="spellEnd"/>
-      <w:r>
-        <w:t xml:space="preserve"> begin.</w:t>
+        <w:t>Next show motifs analysis results for the intersection of the two data sets. That is a lot of writing to do my friend lets begin.</w:t>
       </w:r>
     </w:p>
     <w:p>
@@ -1962,6 +2503,11 @@
       </w:tblBorders>
     </w:tblPr>
   </w:style>
+  <w:style w:type="character" w:customStyle="1" w:styleId="apple-converted-space">
+    <w:name w:val="apple-converted-space"/>
+    <w:basedOn w:val="DefaultParagraphFont"/>
+    <w:rsid w:val="00623336"/>
+  </w:style>
 </w:styles>
 </file>
 

</xml_diff>

<commit_message>
Generating comparison files for ENCODE data set
</commit_message>
<xml_diff>
--- a/Rotation Report.docx
+++ b/Rotation Report.docx
@@ -6,16 +6,28 @@
       <w:pPr>
         <w:pStyle w:val="Heading1"/>
         <w:jc w:val="both"/>
-      </w:pPr>
-      <w:r>
+        <w:rPr>
+          <w:b/>
+        </w:rPr>
+      </w:pPr>
+      <w:r>
+        <w:rPr>
+          <w:b/>
+        </w:rPr>
         <w:t xml:space="preserve">Rotation Report </w:t>
       </w:r>
     </w:p>
     <w:p>
       <w:pPr>
         <w:jc w:val="both"/>
-      </w:pPr>
-      <w:r>
+        <w:rPr>
+          <w:b/>
+        </w:rPr>
+      </w:pPr>
+      <w:r>
+        <w:rPr>
+          <w:b/>
+        </w:rPr>
         <w:t xml:space="preserve">Winter 2015 </w:t>
       </w:r>
     </w:p>
@@ -101,7 +113,23 @@
         <w:t xml:space="preserve">package </w:t>
       </w:r>
       <w:r>
-        <w:t>which was originally created in the Glass Lab. HOMER is used for multiple types of analysis in the lab including for calling peaks in Chip-Seq data. There are multiple programs currently available for calling Chip-Seq peaks, however it is not known how HOMER performs relative to these other programs.</w:t>
+        <w:t>which was originally created in the Glass Lab. HOMER is used for multiple types of analysis in the lab including for calling peaks in Chip-</w:t>
+      </w:r>
+      <w:proofErr w:type="spellStart"/>
+      <w:r>
+        <w:t>Seq</w:t>
+      </w:r>
+      <w:proofErr w:type="spellEnd"/>
+      <w:r>
+        <w:t xml:space="preserve"> data. There are multiple programs currently available for calling Chip-</w:t>
+      </w:r>
+      <w:proofErr w:type="spellStart"/>
+      <w:r>
+        <w:t>Seq</w:t>
+      </w:r>
+      <w:proofErr w:type="spellEnd"/>
+      <w:r>
+        <w:t xml:space="preserve"> peaks, however it is not known how HOMER performs relative to these other programs.</w:t>
       </w:r>
     </w:p>
     <w:p>
@@ -115,7 +143,15 @@
         <w:t xml:space="preserve">e objective of this rotation was </w:t>
       </w:r>
       <w:r>
-        <w:t>to compare HOMER to other popular Chip-Seq calling programs</w:t>
+        <w:t>to compare HOMER to other popular Chip-</w:t>
+      </w:r>
+      <w:proofErr w:type="spellStart"/>
+      <w:r>
+        <w:t>Seq</w:t>
+      </w:r>
+      <w:proofErr w:type="spellEnd"/>
+      <w:r>
+        <w:t xml:space="preserve"> calling programs</w:t>
       </w:r>
       <w:r>
         <w:t>. Another objective was</w:t>
@@ -133,14 +169,58 @@
         <w:t xml:space="preserve"> </w:t>
       </w:r>
       <w:r>
-        <w:t xml:space="preserve">The most comprehensive study done for comparing Chip-Seq programs was by </w:t>
+        <w:t>The most comprehensive study done for comparing Chip-</w:t>
+      </w:r>
+      <w:proofErr w:type="spellStart"/>
+      <w:r>
+        <w:t>Seq</w:t>
+      </w:r>
+      <w:proofErr w:type="spellEnd"/>
+      <w:r>
+        <w:t xml:space="preserve"> programs was by </w:t>
       </w:r>
       <w:hyperlink r:id="rId9" w:history="1">
+        <w:proofErr w:type="spellStart"/>
         <w:r>
           <w:rPr>
             <w:rStyle w:val="Hyperlink"/>
           </w:rPr>
-          <w:t>Wilbanks et. al.</w:t>
+          <w:t>Wilbanks</w:t>
+        </w:r>
+        <w:proofErr w:type="spellEnd"/>
+        <w:r>
+          <w:rPr>
+            <w:rStyle w:val="Hyperlink"/>
+          </w:rPr>
+          <w:t xml:space="preserve"> </w:t>
+        </w:r>
+        <w:proofErr w:type="gramStart"/>
+        <w:r>
+          <w:rPr>
+            <w:rStyle w:val="Hyperlink"/>
+          </w:rPr>
+          <w:t>et</w:t>
+        </w:r>
+        <w:proofErr w:type="gramEnd"/>
+        <w:r>
+          <w:rPr>
+            <w:rStyle w:val="Hyperlink"/>
+          </w:rPr>
+          <w:t xml:space="preserve">. </w:t>
+        </w:r>
+        <w:proofErr w:type="gramStart"/>
+        <w:r>
+          <w:rPr>
+            <w:rStyle w:val="Hyperlink"/>
+          </w:rPr>
+          <w:t>al</w:t>
+        </w:r>
+        <w:proofErr w:type="gramEnd"/>
+        <w:r>
+          <w:rPr>
+            <w:rStyle w:val="Hyperlink"/>
+          </w:rPr>
+          <w:t>.</w:t>
         </w:r>
       </w:hyperlink>
       <w:r>
@@ -173,7 +253,21 @@
         <w:rPr>
           <w:b/>
         </w:rPr>
-        <w:t xml:space="preserve">Chip-Seq </w:t>
+        <w:t>Chip-</w:t>
+      </w:r>
+      <w:proofErr w:type="spellStart"/>
+      <w:r>
+        <w:rPr>
+          <w:b/>
+        </w:rPr>
+        <w:t>Seq</w:t>
+      </w:r>
+      <w:proofErr w:type="spellEnd"/>
+      <w:r>
+        <w:rPr>
+          <w:b/>
+        </w:rPr>
+        <w:t xml:space="preserve"> </w:t>
       </w:r>
       <w:r>
         <w:rPr>
@@ -193,7 +287,15 @@
         <w:jc w:val="both"/>
       </w:pPr>
       <w:r>
-        <w:t>Given that there are so many Chip-seq calling program</w:t>
+        <w:t>Given that there are so many Chip-</w:t>
+      </w:r>
+      <w:proofErr w:type="spellStart"/>
+      <w:r>
+        <w:t>seq</w:t>
+      </w:r>
+      <w:proofErr w:type="spellEnd"/>
+      <w:r>
+        <w:t xml:space="preserve"> calling program</w:t>
       </w:r>
       <w:r>
         <w:t>s available</w:t>
@@ -250,7 +352,15 @@
         <w:jc w:val="both"/>
       </w:pPr>
       <w:r>
-        <w:t xml:space="preserve">The most popular Chip-seq program so far is </w:t>
+        <w:t>The most popular Chip-</w:t>
+      </w:r>
+      <w:proofErr w:type="spellStart"/>
+      <w:r>
+        <w:t>seq</w:t>
+      </w:r>
+      <w:proofErr w:type="spellEnd"/>
+      <w:r>
+        <w:t xml:space="preserve"> program so far is </w:t>
       </w:r>
       <w:hyperlink r:id="rId11" w:history="1">
         <w:r>
@@ -331,7 +441,23 @@
         <w:jc w:val="both"/>
       </w:pPr>
       <w:r>
-        <w:t>For the pair wise comparison two datasets were initially chosen. The first was a PU.1 Chip-seq dataset generated in the Glass Lab (this dataset can be found at /data/home/kasthana/</w:t>
+        <w:t>For the pair wise comparison two datasets were initially chosen. The first was a PU.1 Chip-</w:t>
+      </w:r>
+      <w:proofErr w:type="spellStart"/>
+      <w:r>
+        <w:t>seq</w:t>
+      </w:r>
+      <w:proofErr w:type="spellEnd"/>
+      <w:r>
+        <w:t xml:space="preserve"> dataset generated in the Glass Lab (this dataset can be found at /data/home/</w:t>
+      </w:r>
+      <w:proofErr w:type="spellStart"/>
+      <w:r>
+        <w:t>kasthana</w:t>
+      </w:r>
+      <w:proofErr w:type="spellEnd"/>
+      <w:r>
+        <w:t>/</w:t>
       </w:r>
       <w:r>
         <w:t xml:space="preserve"> mm10-C57BL7-ThioMac-PU1-notx.sam</w:t>
@@ -1117,20 +1243,52 @@
       <w:r>
         <w:t xml:space="preserve">e only for MACs and HOMER. </w:t>
       </w:r>
-    </w:p>
-    <w:p>
-      <w:pPr>
-        <w:jc w:val="both"/>
-        <w:rPr>
-          <w:i/>
-        </w:rPr>
-      </w:pPr>
-      <w:r>
-        <w:rPr>
-          <w:i/>
-        </w:rPr>
-        <w:t>(</w:t>
-      </w:r>
+      <w:r>
+        <w:t>The –</w:t>
+      </w:r>
+      <w:proofErr w:type="spellStart"/>
+      <w:r>
+        <w:t>logPValue</w:t>
+      </w:r>
+      <w:proofErr w:type="spellEnd"/>
+      <w:r>
+        <w:t xml:space="preserve"> generated was chosen as a scoring metric for MACS (this is identical to the –</w:t>
+      </w:r>
+      <w:proofErr w:type="spellStart"/>
+      <w:r>
+        <w:t>logQValue</w:t>
+      </w:r>
+      <w:proofErr w:type="spellEnd"/>
+      <w:r>
+        <w:t xml:space="preserve"> metric </w:t>
+      </w:r>
+      <w:proofErr w:type="gramStart"/>
+      <w:r>
+        <w:t>also  generated</w:t>
+      </w:r>
+      <w:proofErr w:type="gramEnd"/>
+      <w:r>
+        <w:t xml:space="preserve"> by MACS as </w:t>
+      </w:r>
+      <w:hyperlink r:id="rId26" w:history="1">
+        <w:r>
+          <w:rPr>
+            <w:rStyle w:val="Hyperlink"/>
+          </w:rPr>
+          <w:t>both scores are perfectly correlated</w:t>
+        </w:r>
+      </w:hyperlink>
+      <w:r>
+        <w:t>), and the Peak Score generated by HOMER was taken as the scoring metric for HOMER.</w:t>
+      </w:r>
+    </w:p>
+    <w:p>
+      <w:pPr>
+        <w:jc w:val="both"/>
+        <w:rPr>
+          <w:i/>
+        </w:rPr>
+      </w:pPr>
       <w:r>
         <w:rPr>
           <w:i/>
@@ -1167,68 +1325,262 @@
         <w:rPr>
           <w:i/>
         </w:rPr>
-        <w:t>Peaks above x percentile</w:t>
-      </w:r>
-      <w:r>
-        <w:rPr>
-          <w:i/>
-        </w:rPr>
-        <w:t>: macsPeakFilter.java, homerPeakFilter.java</w:t>
-      </w:r>
-    </w:p>
-    <w:p>
-      <w:pPr>
-        <w:jc w:val="both"/>
-        <w:rPr>
-          <w:i/>
-        </w:rPr>
-      </w:pPr>
-      <w:r>
-        <w:rPr>
-          <w:i/>
-        </w:rPr>
-        <w:t>Top x number of peaks: macsPeakFilterNumeric.java, homerPeakFilterNumeric.java</w:t>
-      </w:r>
-    </w:p>
-    <w:p>
-      <w:pPr>
-        <w:jc w:val="both"/>
-        <w:rPr>
-          <w:i/>
-        </w:rPr>
-      </w:pPr>
-      <w:r>
-        <w:rPr>
-          <w:i/>
-        </w:rPr>
-        <w:t>Peaks Below x percentile</w:t>
-      </w:r>
-      <w:r>
-        <w:rPr>
-          <w:i/>
-        </w:rPr>
-        <w:t>: macsPeakFilterBelow.</w:t>
-      </w:r>
-      <w:r>
-        <w:rPr>
-          <w:i/>
-        </w:rPr>
-        <w:t>java, homerPeakFilterBelow.java</w:t>
-      </w:r>
-    </w:p>
-    <w:p>
-      <w:pPr>
-        <w:jc w:val="both"/>
-        <w:rPr>
-          <w:i/>
-        </w:rPr>
-      </w:pPr>
-      <w:r>
-        <w:rPr>
-          <w:i/>
-        </w:rPr>
-        <w:t>Example: java homerPeakFilter inputHomerPeakFile outPutFile 75 )</w:t>
-      </w:r>
+        <w:t>Returns p</w:t>
+      </w:r>
+      <w:r>
+        <w:rPr>
+          <w:i/>
+        </w:rPr>
+        <w:t>eaks above x percentile</w:t>
+      </w:r>
+      <w:r>
+        <w:rPr>
+          <w:i/>
+        </w:rPr>
+        <w:t xml:space="preserve">: </w:t>
+      </w:r>
+      <w:hyperlink r:id="rId27" w:history="1">
+        <w:r>
+          <w:rPr>
+            <w:rStyle w:val="Hyperlink"/>
+            <w:i/>
+          </w:rPr>
+          <w:t>macsPeakFilter.java</w:t>
+        </w:r>
+      </w:hyperlink>
+      <w:r>
+        <w:rPr>
+          <w:i/>
+        </w:rPr>
+        <w:t xml:space="preserve">, </w:t>
+      </w:r>
+      <w:hyperlink r:id="rId28" w:history="1">
+        <w:r>
+          <w:rPr>
+            <w:rStyle w:val="Hyperlink"/>
+            <w:i/>
+          </w:rPr>
+          <w:t>homerPeakFilter.java</w:t>
+        </w:r>
+      </w:hyperlink>
+    </w:p>
+    <w:p>
+      <w:pPr>
+        <w:jc w:val="both"/>
+        <w:rPr>
+          <w:i/>
+        </w:rPr>
+      </w:pPr>
+      <w:r>
+        <w:rPr>
+          <w:i/>
+        </w:rPr>
+        <w:t>Return t</w:t>
+      </w:r>
+      <w:r>
+        <w:rPr>
+          <w:i/>
+        </w:rPr>
+        <w:t xml:space="preserve">op x number of peaks: </w:t>
+      </w:r>
+      <w:hyperlink r:id="rId29" w:history="1">
+        <w:r>
+          <w:rPr>
+            <w:rStyle w:val="Hyperlink"/>
+            <w:i/>
+          </w:rPr>
+          <w:t>macsPeakFilterNumeric.java</w:t>
+        </w:r>
+      </w:hyperlink>
+      <w:r>
+        <w:rPr>
+          <w:i/>
+        </w:rPr>
+        <w:t xml:space="preserve">, </w:t>
+      </w:r>
+      <w:hyperlink r:id="rId30" w:history="1">
+        <w:r>
+          <w:rPr>
+            <w:rStyle w:val="Hyperlink"/>
+            <w:i/>
+          </w:rPr>
+          <w:t>homerPeakFilterNumeric.java</w:t>
+        </w:r>
+      </w:hyperlink>
+    </w:p>
+    <w:p>
+      <w:pPr>
+        <w:jc w:val="both"/>
+        <w:rPr>
+          <w:i/>
+        </w:rPr>
+      </w:pPr>
+      <w:r>
+        <w:rPr>
+          <w:i/>
+        </w:rPr>
+        <w:t>Returns p</w:t>
+      </w:r>
+      <w:r>
+        <w:rPr>
+          <w:i/>
+        </w:rPr>
+        <w:t xml:space="preserve">eaks </w:t>
+      </w:r>
+      <w:r>
+        <w:rPr>
+          <w:i/>
+        </w:rPr>
+        <w:t>below</w:t>
+      </w:r>
+      <w:r>
+        <w:rPr>
+          <w:i/>
+        </w:rPr>
+        <w:t xml:space="preserve"> x percentile</w:t>
+      </w:r>
+      <w:r>
+        <w:rPr>
+          <w:i/>
+        </w:rPr>
+        <w:t xml:space="preserve">: </w:t>
+      </w:r>
+      <w:hyperlink r:id="rId31" w:history="1">
+        <w:r>
+          <w:rPr>
+            <w:rStyle w:val="Hyperlink"/>
+            <w:i/>
+          </w:rPr>
+          <w:t>macsPeakFilterBelow.</w:t>
+        </w:r>
+        <w:r>
+          <w:rPr>
+            <w:rStyle w:val="Hyperlink"/>
+            <w:i/>
+          </w:rPr>
+          <w:t>java</w:t>
+        </w:r>
+      </w:hyperlink>
+      <w:r>
+        <w:rPr>
+          <w:i/>
+        </w:rPr>
+        <w:t xml:space="preserve">, </w:t>
+      </w:r>
+      <w:hyperlink r:id="rId32" w:history="1">
+        <w:r>
+          <w:rPr>
+            <w:rStyle w:val="Hyperlink"/>
+            <w:i/>
+          </w:rPr>
+          <w:t>homerPeakFilterBelow.java</w:t>
+        </w:r>
+      </w:hyperlink>
+    </w:p>
+    <w:p>
+      <w:pPr>
+        <w:jc w:val="both"/>
+        <w:rPr>
+          <w:b/>
+          <w:i/>
+        </w:rPr>
+      </w:pPr>
+      <w:r>
+        <w:rPr>
+          <w:i/>
+        </w:rPr>
+        <w:t xml:space="preserve">Example: </w:t>
+      </w:r>
+      <w:r>
+        <w:rPr>
+          <w:b/>
+          <w:i/>
+        </w:rPr>
+        <w:t xml:space="preserve">java </w:t>
+      </w:r>
+      <w:proofErr w:type="spellStart"/>
+      <w:r>
+        <w:rPr>
+          <w:b/>
+          <w:i/>
+        </w:rPr>
+        <w:t>homerPeakFilter</w:t>
+      </w:r>
+      <w:proofErr w:type="spellEnd"/>
+      <w:r>
+        <w:rPr>
+          <w:b/>
+          <w:i/>
+        </w:rPr>
+        <w:t xml:space="preserve"> </w:t>
+      </w:r>
+      <w:proofErr w:type="spellStart"/>
+      <w:r>
+        <w:rPr>
+          <w:b/>
+          <w:i/>
+        </w:rPr>
+        <w:t>inputHomerPeakFile</w:t>
+      </w:r>
+      <w:proofErr w:type="spellEnd"/>
+      <w:r>
+        <w:rPr>
+          <w:b/>
+          <w:i/>
+        </w:rPr>
+        <w:t xml:space="preserve"> </w:t>
+      </w:r>
+      <w:proofErr w:type="spellStart"/>
+      <w:r>
+        <w:rPr>
+          <w:b/>
+          <w:i/>
+        </w:rPr>
+        <w:t>outPutFile</w:t>
+      </w:r>
+      <w:proofErr w:type="spellEnd"/>
+      <w:r>
+        <w:rPr>
+          <w:b/>
+          <w:i/>
+        </w:rPr>
+        <w:t xml:space="preserve"> 75</w:t>
+      </w:r>
+    </w:p>
+    <w:p>
+      <w:pPr>
+        <w:jc w:val="both"/>
+        <w:rPr>
+          <w:b/>
+          <w:i/>
+        </w:rPr>
+      </w:pPr>
+    </w:p>
+    <w:p>
+      <w:pPr>
+        <w:jc w:val="both"/>
+        <w:rPr>
+          <w:b/>
+          <w:i/>
+        </w:rPr>
+      </w:pPr>
+    </w:p>
+    <w:p>
+      <w:pPr>
+        <w:jc w:val="both"/>
+        <w:rPr>
+          <w:b/>
+          <w:i/>
+        </w:rPr>
+      </w:pPr>
+    </w:p>
+    <w:p>
+      <w:pPr>
+        <w:jc w:val="both"/>
+        <w:rPr>
+          <w:i/>
+        </w:rPr>
+      </w:pPr>
     </w:p>
     <w:p>
       <w:pPr>
@@ -1243,8 +1595,6 @@
         </w:rPr>
         <w:t>Table 4 Comparison of HOMER vs MACS for top 25% and top 5000 peaks</w:t>
       </w:r>
-      <w:bookmarkStart w:id="0" w:name="_GoBack"/>
-      <w:bookmarkEnd w:id="0"/>
     </w:p>
     <w:tbl>
       <w:tblPr>
@@ -1337,6 +1687,9 @@
           </w:tcPr>
           <w:p>
             <w:pPr>
+              <w:tabs>
+                <w:tab w:val="center" w:pos="1060"/>
+              </w:tabs>
               <w:jc w:val="both"/>
               <w:rPr>
                 <w:b/>
@@ -1361,11 +1714,20 @@
                 <w:b/>
               </w:rPr>
             </w:pPr>
-            <w:r>
-              <w:rPr>
-                <w:b/>
-              </w:rPr>
-              <w:t>Top 25 Percentile</w:t>
+            <w:hyperlink r:id="rId33" w:history="1">
+              <w:r>
+                <w:rPr>
+                  <w:rStyle w:val="Hyperlink"/>
+                  <w:b/>
+                </w:rPr>
+                <w:t>Average</w:t>
+              </w:r>
+            </w:hyperlink>
+            <w:r>
+              <w:rPr>
+                <w:b/>
+              </w:rPr>
+              <w:t xml:space="preserve"> </w:t>
             </w:r>
           </w:p>
         </w:tc>
@@ -1376,30 +1738,11 @@
           <w:p>
             <w:pPr>
               <w:jc w:val="both"/>
-              <w:rPr>
-                <w:b/>
-              </w:rPr>
-            </w:pPr>
-            <w:r>
               <w:rPr>
                 <w:color w:val="000000"/>
                 <w:sz w:val="27"/>
                 <w:szCs w:val="27"/>
               </w:rPr>
-              <w:t>90.48544</w:t>
-            </w:r>
-          </w:p>
-        </w:tc>
-        <w:tc>
-          <w:tcPr>
-            <w:tcW w:w="2338" w:type="dxa"/>
-          </w:tcPr>
-          <w:p>
-            <w:pPr>
-              <w:jc w:val="both"/>
-              <w:rPr>
-                <w:b/>
-              </w:rPr>
             </w:pPr>
             <w:r>
               <w:rPr>
@@ -1407,62 +1750,22 @@
                 <w:sz w:val="27"/>
                 <w:szCs w:val="27"/>
               </w:rPr>
-              <w:t>85.4243</w:t>
-            </w:r>
-            <w:r>
+              <w:t>93.24609</w:t>
+            </w:r>
+          </w:p>
+        </w:tc>
+        <w:tc>
+          <w:tcPr>
+            <w:tcW w:w="2338" w:type="dxa"/>
+          </w:tcPr>
+          <w:p>
+            <w:pPr>
+              <w:jc w:val="both"/>
               <w:rPr>
                 <w:color w:val="000000"/>
                 <w:sz w:val="27"/>
                 <w:szCs w:val="27"/>
               </w:rPr>
-              <w:t>0</w:t>
-            </w:r>
-          </w:p>
-        </w:tc>
-      </w:tr>
-      <w:tr>
-        <w:tc>
-          <w:tcPr>
-            <w:tcW w:w="2337" w:type="dxa"/>
-          </w:tcPr>
-          <w:p>
-            <w:pPr>
-              <w:jc w:val="both"/>
-              <w:rPr>
-                <w:b/>
-              </w:rPr>
-            </w:pPr>
-          </w:p>
-        </w:tc>
-        <w:tc>
-          <w:tcPr>
-            <w:tcW w:w="2337" w:type="dxa"/>
-          </w:tcPr>
-          <w:p>
-            <w:pPr>
-              <w:jc w:val="both"/>
-              <w:rPr>
-                <w:b/>
-              </w:rPr>
-            </w:pPr>
-            <w:r>
-              <w:rPr>
-                <w:b/>
-              </w:rPr>
-              <w:t>Top 5000 Peaks</w:t>
-            </w:r>
-          </w:p>
-        </w:tc>
-        <w:tc>
-          <w:tcPr>
-            <w:tcW w:w="2338" w:type="dxa"/>
-          </w:tcPr>
-          <w:p>
-            <w:pPr>
-              <w:jc w:val="both"/>
-              <w:rPr>
-                <w:b/>
-              </w:rPr>
             </w:pPr>
             <w:r>
               <w:rPr>
@@ -1470,8 +1773,48 @@
                 <w:sz w:val="27"/>
                 <w:szCs w:val="27"/>
               </w:rPr>
-              <w:t>82.57576</w:t>
-            </w:r>
+              <w:t>90.06348</w:t>
+            </w:r>
+          </w:p>
+        </w:tc>
+      </w:tr>
+      <w:tr>
+        <w:tc>
+          <w:tcPr>
+            <w:tcW w:w="2337" w:type="dxa"/>
+          </w:tcPr>
+          <w:p>
+            <w:pPr>
+              <w:tabs>
+                <w:tab w:val="center" w:pos="1060"/>
+              </w:tabs>
+              <w:jc w:val="both"/>
+              <w:rPr>
+                <w:b/>
+              </w:rPr>
+            </w:pPr>
+          </w:p>
+        </w:tc>
+        <w:tc>
+          <w:tcPr>
+            <w:tcW w:w="2337" w:type="dxa"/>
+          </w:tcPr>
+          <w:p>
+            <w:pPr>
+              <w:jc w:val="both"/>
+              <w:rPr>
+                <w:b/>
+              </w:rPr>
+            </w:pPr>
+            <w:hyperlink r:id="rId34" w:history="1">
+              <w:r>
+                <w:rPr>
+                  <w:rStyle w:val="Hyperlink"/>
+                  <w:b/>
+                </w:rPr>
+                <w:t>Top 25 Percentile</w:t>
+              </w:r>
+            </w:hyperlink>
           </w:p>
         </w:tc>
         <w:tc>
@@ -1491,71 +1834,74 @@
                 <w:sz w:val="27"/>
                 <w:szCs w:val="27"/>
               </w:rPr>
-              <w:t>80.66</w:t>
-            </w:r>
+              <w:t>90.48544</w:t>
+            </w:r>
+          </w:p>
+        </w:tc>
+        <w:tc>
+          <w:tcPr>
+            <w:tcW w:w="2338" w:type="dxa"/>
+          </w:tcPr>
+          <w:p>
+            <w:pPr>
+              <w:jc w:val="both"/>
+              <w:rPr>
+                <w:b/>
+              </w:rPr>
+            </w:pPr>
             <w:r>
               <w:rPr>
                 <w:color w:val="000000"/>
                 <w:sz w:val="27"/>
                 <w:szCs w:val="27"/>
               </w:rPr>
-              <w:t>000</w:t>
-            </w:r>
-          </w:p>
-        </w:tc>
-      </w:tr>
-      <w:tr>
-        <w:tc>
-          <w:tcPr>
-            <w:tcW w:w="2337" w:type="dxa"/>
-          </w:tcPr>
-          <w:p>
-            <w:pPr>
-              <w:jc w:val="both"/>
-              <w:rPr>
-                <w:b/>
-              </w:rPr>
-            </w:pPr>
-          </w:p>
-        </w:tc>
-        <w:tc>
-          <w:tcPr>
-            <w:tcW w:w="2337" w:type="dxa"/>
-          </w:tcPr>
-          <w:p>
-            <w:pPr>
-              <w:jc w:val="both"/>
-              <w:rPr>
-                <w:b/>
-              </w:rPr>
-            </w:pPr>
-            <w:r>
-              <w:rPr>
-                <w:b/>
-              </w:rPr>
-              <w:t>Bottom 25 Percentile</w:t>
-            </w:r>
-          </w:p>
-        </w:tc>
-        <w:tc>
-          <w:tcPr>
-            <w:tcW w:w="2338" w:type="dxa"/>
-          </w:tcPr>
-          <w:p>
-            <w:pPr>
-              <w:jc w:val="both"/>
-              <w:rPr>
-                <w:b/>
-              </w:rPr>
-            </w:pPr>
+              <w:t>85.4243</w:t>
+            </w:r>
             <w:r>
               <w:rPr>
                 <w:color w:val="000000"/>
                 <w:sz w:val="27"/>
                 <w:szCs w:val="27"/>
               </w:rPr>
-              <w:t>57.85524</w:t>
-            </w:r>
+              <w:t>0</w:t>
+            </w:r>
+          </w:p>
+        </w:tc>
+      </w:tr>
+      <w:tr>
+        <w:tc>
+          <w:tcPr>
+            <w:tcW w:w="2337" w:type="dxa"/>
+          </w:tcPr>
+          <w:p>
+            <w:pPr>
+              <w:jc w:val="both"/>
+              <w:rPr>
+                <w:b/>
+              </w:rPr>
+            </w:pPr>
+          </w:p>
+        </w:tc>
+        <w:tc>
+          <w:tcPr>
+            <w:tcW w:w="2337" w:type="dxa"/>
+          </w:tcPr>
+          <w:p>
+            <w:pPr>
+              <w:jc w:val="both"/>
+              <w:rPr>
+                <w:b/>
+              </w:rPr>
+            </w:pPr>
+            <w:hyperlink r:id="rId35" w:history="1">
+              <w:r>
+                <w:rPr>
+                  <w:rStyle w:val="Hyperlink"/>
+                  <w:b/>
+                </w:rPr>
+                <w:t>Top 5000 Peaks</w:t>
+              </w:r>
+            </w:hyperlink>
           </w:p>
         </w:tc>
         <w:tc>
@@ -1575,7 +1921,36 @@
                 <w:sz w:val="27"/>
                 <w:szCs w:val="27"/>
               </w:rPr>
-              <w:t>51.35473</w:t>
+              <w:t>82.57576</w:t>
+            </w:r>
+          </w:p>
+        </w:tc>
+        <w:tc>
+          <w:tcPr>
+            <w:tcW w:w="2338" w:type="dxa"/>
+          </w:tcPr>
+          <w:p>
+            <w:pPr>
+              <w:jc w:val="both"/>
+              <w:rPr>
+                <w:b/>
+              </w:rPr>
+            </w:pPr>
+            <w:r>
+              <w:rPr>
+                <w:color w:val="000000"/>
+                <w:sz w:val="27"/>
+                <w:szCs w:val="27"/>
+              </w:rPr>
+              <w:t>80.66</w:t>
+            </w:r>
+            <w:r>
+              <w:rPr>
+                <w:color w:val="000000"/>
+                <w:sz w:val="27"/>
+                <w:szCs w:val="27"/>
+              </w:rPr>
+              <w:t>000</w:t>
             </w:r>
           </w:p>
         </w:tc>
@@ -1605,6 +1980,15 @@
                 <w:b/>
               </w:rPr>
             </w:pPr>
+            <w:hyperlink r:id="rId36" w:history="1">
+              <w:r>
+                <w:rPr>
+                  <w:rStyle w:val="Hyperlink"/>
+                  <w:b/>
+                </w:rPr>
+                <w:t>Bottom 25 Percentile</w:t>
+              </w:r>
+            </w:hyperlink>
           </w:p>
         </w:tc>
         <w:tc>
@@ -1618,6 +2002,14 @@
                 <w:b/>
               </w:rPr>
             </w:pPr>
+            <w:r>
+              <w:rPr>
+                <w:color w:val="000000"/>
+                <w:sz w:val="27"/>
+                <w:szCs w:val="27"/>
+              </w:rPr>
+              <w:t>57.85524</w:t>
+            </w:r>
           </w:p>
         </w:tc>
         <w:tc>
@@ -1631,6 +2023,14 @@
                 <w:b/>
               </w:rPr>
             </w:pPr>
+            <w:r>
+              <w:rPr>
+                <w:color w:val="000000"/>
+                <w:sz w:val="27"/>
+                <w:szCs w:val="27"/>
+              </w:rPr>
+              <w:t>51.35473</w:t>
+            </w:r>
           </w:p>
         </w:tc>
       </w:tr>
@@ -1646,6 +2046,12 @@
                 <w:b/>
               </w:rPr>
             </w:pPr>
+            <w:r>
+              <w:rPr>
+                <w:b/>
+              </w:rPr>
+              <w:t>ENCODE</w:t>
+            </w:r>
           </w:p>
         </w:tc>
         <w:tc>
@@ -1659,6 +2065,15 @@
                 <w:b/>
               </w:rPr>
             </w:pPr>
+            <w:hyperlink r:id="rId37" w:history="1">
+              <w:r>
+                <w:rPr>
+                  <w:rStyle w:val="Hyperlink"/>
+                  <w:b/>
+                </w:rPr>
+                <w:t>Average</w:t>
+              </w:r>
+            </w:hyperlink>
           </w:p>
         </w:tc>
         <w:tc>
@@ -1672,6 +2087,14 @@
                 <w:b/>
               </w:rPr>
             </w:pPr>
+            <w:r>
+              <w:rPr>
+                <w:color w:val="000000"/>
+                <w:sz w:val="27"/>
+                <w:szCs w:val="27"/>
+              </w:rPr>
+              <w:t>74.55422</w:t>
+            </w:r>
           </w:p>
         </w:tc>
         <w:tc>
@@ -1685,6 +2108,14 @@
                 <w:b/>
               </w:rPr>
             </w:pPr>
+            <w:r>
+              <w:rPr>
+                <w:color w:val="000000"/>
+                <w:sz w:val="27"/>
+                <w:szCs w:val="27"/>
+              </w:rPr>
+              <w:t>89.26311</w:t>
+            </w:r>
           </w:p>
         </w:tc>
       </w:tr>
@@ -1713,6 +2144,12 @@
                 <w:b/>
               </w:rPr>
             </w:pPr>
+            <w:r>
+              <w:rPr>
+                <w:b/>
+              </w:rPr>
+              <w:t>Top 25 Percentile</w:t>
+            </w:r>
           </w:p>
         </w:tc>
         <w:tc>
@@ -1726,6 +2163,14 @@
                 <w:b/>
               </w:rPr>
             </w:pPr>
+            <w:r>
+              <w:rPr>
+                <w:color w:val="000000"/>
+                <w:sz w:val="27"/>
+                <w:szCs w:val="27"/>
+              </w:rPr>
+              <w:t>77.50584</w:t>
+            </w:r>
           </w:p>
         </w:tc>
         <w:tc>
@@ -1739,6 +2184,14 @@
                 <w:b/>
               </w:rPr>
             </w:pPr>
+            <w:r>
+              <w:rPr>
+                <w:color w:val="000000"/>
+                <w:sz w:val="27"/>
+                <w:szCs w:val="27"/>
+              </w:rPr>
+              <w:t>91.39446</w:t>
+            </w:r>
           </w:p>
         </w:tc>
       </w:tr>
@@ -1767,6 +2220,12 @@
                 <w:b/>
               </w:rPr>
             </w:pPr>
+            <w:r>
+              <w:rPr>
+                <w:b/>
+              </w:rPr>
+              <w:t>Top 5000 Peaks</w:t>
+            </w:r>
           </w:p>
         </w:tc>
         <w:tc>
@@ -1780,6 +2239,14 @@
                 <w:b/>
               </w:rPr>
             </w:pPr>
+            <w:r>
+              <w:rPr>
+                <w:color w:val="000000"/>
+                <w:sz w:val="27"/>
+                <w:szCs w:val="27"/>
+              </w:rPr>
+              <w:t>81.40521</w:t>
+            </w:r>
           </w:p>
         </w:tc>
         <w:tc>
@@ -1793,6 +2260,108 @@
                 <w:b/>
               </w:rPr>
             </w:pPr>
+            <w:r>
+              <w:rPr>
+                <w:color w:val="000000"/>
+                <w:sz w:val="27"/>
+                <w:szCs w:val="27"/>
+              </w:rPr>
+              <w:t>80.64</w:t>
+            </w:r>
+            <w:r>
+              <w:rPr>
+                <w:color w:val="000000"/>
+                <w:sz w:val="27"/>
+                <w:szCs w:val="27"/>
+              </w:rPr>
+              <w:t>000</w:t>
+            </w:r>
+          </w:p>
+        </w:tc>
+      </w:tr>
+      <w:tr>
+        <w:tc>
+          <w:tcPr>
+            <w:tcW w:w="2337" w:type="dxa"/>
+          </w:tcPr>
+          <w:p>
+            <w:pPr>
+              <w:jc w:val="both"/>
+              <w:rPr>
+                <w:b/>
+              </w:rPr>
+            </w:pPr>
+          </w:p>
+        </w:tc>
+        <w:tc>
+          <w:tcPr>
+            <w:tcW w:w="2337" w:type="dxa"/>
+          </w:tcPr>
+          <w:p>
+            <w:pPr>
+              <w:jc w:val="both"/>
+              <w:rPr>
+                <w:b/>
+              </w:rPr>
+            </w:pPr>
+            <w:r>
+              <w:rPr>
+                <w:b/>
+              </w:rPr>
+              <w:t>Bottom 25 Percentile</w:t>
+            </w:r>
+          </w:p>
+        </w:tc>
+        <w:tc>
+          <w:tcPr>
+            <w:tcW w:w="2338" w:type="dxa"/>
+          </w:tcPr>
+          <w:p>
+            <w:pPr>
+              <w:jc w:val="both"/>
+              <w:rPr>
+                <w:b/>
+              </w:rPr>
+            </w:pPr>
+            <w:r>
+              <w:rPr>
+                <w:color w:val="000000"/>
+                <w:sz w:val="27"/>
+                <w:szCs w:val="27"/>
+              </w:rPr>
+              <w:t>24.38621</w:t>
+            </w:r>
+            <w:bookmarkStart w:id="0" w:name="_GoBack"/>
+            <w:bookmarkEnd w:id="0"/>
+          </w:p>
+        </w:tc>
+        <w:tc>
+          <w:tcPr>
+            <w:tcW w:w="2338" w:type="dxa"/>
+          </w:tcPr>
+          <w:p>
+            <w:pPr>
+              <w:jc w:val="both"/>
+              <w:rPr>
+                <w:b/>
+              </w:rPr>
+            </w:pPr>
+            <w:r>
+              <w:rPr>
+                <w:color w:val="000000"/>
+                <w:sz w:val="27"/>
+                <w:szCs w:val="27"/>
+              </w:rPr>
+              <w:t>25.174</w:t>
+            </w:r>
+            <w:r>
+              <w:rPr>
+                <w:color w:val="000000"/>
+                <w:sz w:val="27"/>
+                <w:szCs w:val="27"/>
+              </w:rPr>
+              <w:t>00</w:t>
+            </w:r>
           </w:p>
         </w:tc>
       </w:tr>
@@ -1831,25 +2400,67 @@
         <w:jc w:val="both"/>
       </w:pPr>
       <w:r>
-        <w:t>Another, potential limitation of MACS is that it does not give information about which strand +/- the peaks lie on in its output. HOMER’s motif analysis functionality requires strand direction index for detecting motifs. Moreover, to check whether the Chip-Seq worked correctly the lab often does a motif analysis on the detected peaks using HOMER. If the known motif for a transcription factor being ChiP-ed occurs in the region around the detected peaks then it is seen as a indicator that the ChiP worked as planned. One way to get around the problem that MACS does not provide strand direction information is to artificially introduce a column for the strand direction “+” in the output for MACS</w:t>
-      </w:r>
-    </w:p>
-    <w:p>
-      <w:pPr>
-        <w:jc w:val="both"/>
-      </w:pPr>
-    </w:p>
-    <w:p>
-      <w:pPr>
-        <w:jc w:val="both"/>
-      </w:pPr>
-    </w:p>
-    <w:p>
-      <w:pPr>
-        <w:jc w:val="both"/>
-      </w:pPr>
-      <w:r>
-        <w:t>Explain choice of chip-seq programs and what made you narrow down to the ones you did narrow down to. Introduce the paper in the references. Compare results with the paper. Introduce the different datasets you used dude. This is interesting.</w:t>
+        <w:t>Another, potential limitation of MACS is that it does not give information about which strand +/- the peaks lie on in its output. HOMER’s motif analysis functionality requires strand direction index for detecting motifs. Moreover, to check whether the Chip-</w:t>
+      </w:r>
+      <w:proofErr w:type="spellStart"/>
+      <w:r>
+        <w:t>Seq</w:t>
+      </w:r>
+      <w:proofErr w:type="spellEnd"/>
+      <w:r>
+        <w:t xml:space="preserve"> worked correctly the lab often does a motif analysis on the detected peaks using HOMER. If the known motif for a transcription factor being </w:t>
+      </w:r>
+      <w:proofErr w:type="spellStart"/>
+      <w:r>
+        <w:t>ChiP-ed</w:t>
+      </w:r>
+      <w:proofErr w:type="spellEnd"/>
+      <w:r>
+        <w:t xml:space="preserve"> occurs in the region around the detected peaks then it is seen as </w:t>
+      </w:r>
+      <w:proofErr w:type="spellStart"/>
+      <w:proofErr w:type="gramStart"/>
+      <w:r>
+        <w:t>a</w:t>
+      </w:r>
+      <w:proofErr w:type="spellEnd"/>
+      <w:proofErr w:type="gramEnd"/>
+      <w:r>
+        <w:t xml:space="preserve"> indicator that the </w:t>
+      </w:r>
+      <w:proofErr w:type="spellStart"/>
+      <w:r>
+        <w:t>ChiP</w:t>
+      </w:r>
+      <w:proofErr w:type="spellEnd"/>
+      <w:r>
+        <w:t xml:space="preserve"> worked as planned. One way to get around the problem that MACS does not provide strand direction information is to artificially introduce a column for the strand direction “+” in the output for MACS</w:t>
+      </w:r>
+    </w:p>
+    <w:p>
+      <w:pPr>
+        <w:jc w:val="both"/>
+      </w:pPr>
+    </w:p>
+    <w:p>
+      <w:pPr>
+        <w:jc w:val="both"/>
+      </w:pPr>
+    </w:p>
+    <w:p>
+      <w:pPr>
+        <w:jc w:val="both"/>
+      </w:pPr>
+      <w:r>
+        <w:t>Explain choice of chip-</w:t>
+      </w:r>
+      <w:proofErr w:type="spellStart"/>
+      <w:r>
+        <w:t>seq</w:t>
+      </w:r>
+      <w:proofErr w:type="spellEnd"/>
+      <w:r>
+        <w:t xml:space="preserve"> programs and what made you narrow down to the ones you did narrow down to. Introduce the paper in the references. Compare results with the paper. Introduce the different datasets you used dude. This is interesting.</w:t>
       </w:r>
     </w:p>
     <w:p>
@@ -1873,7 +2484,15 @@
         <w:jc w:val="both"/>
       </w:pPr>
       <w:r>
-        <w:t>Next show motifs analysis results for the intersection of the two data sets. That is a lot of writing to do my friend lets begin.</w:t>
+        <w:t xml:space="preserve">Next show motifs analysis results for the intersection of the two data sets. That is a lot of writing to do my friend </w:t>
+      </w:r>
+      <w:proofErr w:type="spellStart"/>
+      <w:r>
+        <w:t>lets</w:t>
+      </w:r>
+      <w:proofErr w:type="spellEnd"/>
+      <w:r>
+        <w:t xml:space="preserve"> begin.</w:t>
       </w:r>
     </w:p>
     <w:p>

</xml_diff>

<commit_message>
Adding Script that reformats MACS data
</commit_message>
<xml_diff>
--- a/Rotation Report.docx
+++ b/Rotation Report.docx
@@ -2144,12 +2144,15 @@
                 <w:b/>
               </w:rPr>
             </w:pPr>
-            <w:r>
-              <w:rPr>
-                <w:b/>
-              </w:rPr>
-              <w:t>Top 25 Percentile</w:t>
-            </w:r>
+            <w:hyperlink r:id="rId38" w:history="1">
+              <w:r>
+                <w:rPr>
+                  <w:rStyle w:val="Hyperlink"/>
+                  <w:b/>
+                </w:rPr>
+                <w:t>Top 25 Percentile</w:t>
+              </w:r>
+            </w:hyperlink>
           </w:p>
         </w:tc>
         <w:tc>
@@ -2220,12 +2223,15 @@
                 <w:b/>
               </w:rPr>
             </w:pPr>
-            <w:r>
-              <w:rPr>
-                <w:b/>
-              </w:rPr>
-              <w:t>Top 5000 Peaks</w:t>
-            </w:r>
+            <w:hyperlink r:id="rId39" w:history="1">
+              <w:r>
+                <w:rPr>
+                  <w:rStyle w:val="Hyperlink"/>
+                  <w:b/>
+                </w:rPr>
+                <w:t>Top 5000 Peaks</w:t>
+              </w:r>
+            </w:hyperlink>
           </w:p>
         </w:tc>
         <w:tc>
@@ -2304,12 +2310,15 @@
                 <w:b/>
               </w:rPr>
             </w:pPr>
-            <w:r>
-              <w:rPr>
-                <w:b/>
-              </w:rPr>
-              <w:t>Bottom 25 Percentile</w:t>
-            </w:r>
+            <w:hyperlink r:id="rId40" w:history="1">
+              <w:r>
+                <w:rPr>
+                  <w:rStyle w:val="Hyperlink"/>
+                  <w:b/>
+                </w:rPr>
+                <w:t>Bottom 25 Percentile</w:t>
+              </w:r>
+            </w:hyperlink>
           </w:p>
         </w:tc>
         <w:tc>
@@ -2331,8 +2340,6 @@
               </w:rPr>
               <w:t>24.38621</w:t>
             </w:r>
-            <w:bookmarkStart w:id="0" w:name="_GoBack"/>
-            <w:bookmarkEnd w:id="0"/>
           </w:p>
         </w:tc>
         <w:tc>
@@ -2378,20 +2385,230 @@
       <w:pPr>
         <w:jc w:val="both"/>
       </w:pPr>
-    </w:p>
-    <w:p>
-      <w:pPr>
-        <w:jc w:val="both"/>
-        <w:rPr>
-          <w:b/>
-        </w:rPr>
-      </w:pPr>
-    </w:p>
-    <w:p>
-      <w:pPr>
-        <w:jc w:val="both"/>
-      </w:pPr>
-      <w:r>
+      <w:r>
+        <w:t>Surprisingly we get mixed results for Table 4. In some cases the number of shared peaks goes up when filtering the top peaks and in some cases it actually decreases. Perhaps this is an example of regression to the mean, not sure what is happening here. This is counterintuitive</w:t>
+      </w:r>
+      <w:r>
+        <w:t xml:space="preserve"> and it is unclear which software package performs better.</w:t>
+      </w:r>
+    </w:p>
+    <w:p>
+      <w:pPr>
+        <w:jc w:val="both"/>
+        <w:rPr>
+          <w:b/>
+        </w:rPr>
+      </w:pPr>
+      <w:r>
+        <w:rPr>
+          <w:b/>
+        </w:rPr>
+        <w:t>Motif Analysis</w:t>
+      </w:r>
+    </w:p>
+    <w:p>
+      <w:pPr>
+        <w:jc w:val="both"/>
+      </w:pPr>
+      <w:r>
+        <w:t>T</w:t>
+      </w:r>
+      <w:r>
+        <w:t>o check whether the Chip-</w:t>
+      </w:r>
+      <w:proofErr w:type="spellStart"/>
+      <w:r>
+        <w:t>Seq</w:t>
+      </w:r>
+      <w:proofErr w:type="spellEnd"/>
+      <w:r>
+        <w:t xml:space="preserve"> worked correctly the lab often does a motif analysis on the detected peaks using HOMER. If the known motif for a transcription factor being </w:t>
+      </w:r>
+      <w:proofErr w:type="spellStart"/>
+      <w:r>
+        <w:t>ChiP-ed</w:t>
+      </w:r>
+      <w:proofErr w:type="spellEnd"/>
+      <w:r>
+        <w:t xml:space="preserve"> occurs in the region around the detected peaks then it is seen as </w:t>
+      </w:r>
+      <w:r>
+        <w:t>an</w:t>
+      </w:r>
+      <w:r>
+        <w:t xml:space="preserve"> indicator that the </w:t>
+      </w:r>
+      <w:proofErr w:type="spellStart"/>
+      <w:r>
+        <w:t>ChiP</w:t>
+      </w:r>
+      <w:proofErr w:type="spellEnd"/>
+      <w:r>
+        <w:t xml:space="preserve"> worked as planned.</w:t>
+      </w:r>
+      <w:r>
+        <w:t xml:space="preserve"> </w:t>
+      </w:r>
+    </w:p>
+    <w:p>
+      <w:pPr>
+        <w:jc w:val="both"/>
+      </w:pPr>
+      <w:hyperlink r:id="rId41" w:history="1">
+        <w:r>
+          <w:rPr>
+            <w:rStyle w:val="Hyperlink"/>
+          </w:rPr>
+          <w:t>Motif Analysis on the peaks detected by HOMER</w:t>
+        </w:r>
+      </w:hyperlink>
+      <w:r>
+        <w:t xml:space="preserve"> indeed shows that PU.1 is the most enriched known motif in the sample.</w:t>
+      </w:r>
+    </w:p>
+    <w:p>
+      <w:pPr>
+        <w:jc w:val="both"/>
+        <w:rPr>
+          <w:b/>
+        </w:rPr>
+      </w:pPr>
+      <w:r>
+        <w:rPr>
+          <w:b/>
+        </w:rPr>
+        <w:t>Figure 1. PU.1 is the most ENRICHED known Motif found in peaks called by HOMER</w:t>
+      </w:r>
+    </w:p>
+    <w:p>
+      <w:pPr>
+        <w:jc w:val="both"/>
+      </w:pPr>
+      <w:r>
+        <w:rPr>
+          <w:noProof/>
+        </w:rPr>
+        <w:drawing>
+          <wp:inline distT="0" distB="0" distL="0" distR="0" wp14:anchorId="7015E69D" wp14:editId="3BC42780">
+            <wp:extent cx="5943600" cy="455295"/>
+            <wp:effectExtent l="0" t="0" r="0" b="1905"/>
+            <wp:docPr id="1" name="Picture 1"/>
+            <wp:cNvGraphicFramePr>
+              <a:graphicFrameLocks xmlns:a="http://schemas.openxmlformats.org/drawingml/2006/main" noChangeAspect="1"/>
+            </wp:cNvGraphicFramePr>
+            <a:graphic xmlns:a="http://schemas.openxmlformats.org/drawingml/2006/main">
+              <a:graphicData uri="http://schemas.openxmlformats.org/drawingml/2006/picture">
+                <pic:pic xmlns:pic="http://schemas.openxmlformats.org/drawingml/2006/picture">
+                  <pic:nvPicPr>
+                    <pic:cNvPr id="1" name=""/>
+                    <pic:cNvPicPr/>
+                  </pic:nvPicPr>
+                  <pic:blipFill>
+                    <a:blip r:embed="rId42"/>
+                    <a:stretch>
+                      <a:fillRect/>
+                    </a:stretch>
+                  </pic:blipFill>
+                  <pic:spPr>
+                    <a:xfrm>
+                      <a:off x="0" y="0"/>
+                      <a:ext cx="5943600" cy="455295"/>
+                    </a:xfrm>
+                    <a:prstGeom prst="rect">
+                      <a:avLst/>
+                    </a:prstGeom>
+                  </pic:spPr>
+                </pic:pic>
+              </a:graphicData>
+            </a:graphic>
+          </wp:inline>
+        </w:drawing>
+      </w:r>
+    </w:p>
+    <w:p>
+      <w:pPr>
+        <w:jc w:val="both"/>
+      </w:pPr>
+      <w:r>
+        <w:t xml:space="preserve">A </w:t>
+      </w:r>
+      <w:r>
+        <w:t>limitation of MACS is that it does not give information about which strand +/- the peaks lie on in its output. HOMER’s motif analysis functionality requires strand direction index for detecting motifs.</w:t>
+      </w:r>
+      <w:r>
+        <w:t xml:space="preserve"> </w:t>
+      </w:r>
+      <w:r>
+        <w:t xml:space="preserve">One way to get around the </w:t>
+      </w:r>
+      <w:r>
+        <w:t xml:space="preserve">problem </w:t>
+      </w:r>
+      <w:r>
+        <w:t>is to artificially introduce a column for the strand direction “+” in the output for MACS</w:t>
+      </w:r>
+      <w:r>
+        <w:t>. Given that there are no “-</w:t>
+      </w:r>
+      <w:proofErr w:type="gramStart"/>
+      <w:r>
+        <w:t>“ strand</w:t>
+      </w:r>
+      <w:proofErr w:type="gramEnd"/>
+      <w:r>
+        <w:t xml:space="preserve"> peaks detected by HOMER in this dataset, this seems like a reasonable assumption to take. However, I am not sure if this assumption should be made for all datasets.</w:t>
+      </w:r>
+    </w:p>
+    <w:p>
+      <w:pPr>
+        <w:jc w:val="both"/>
+        <w:rPr>
+          <w:b/>
+        </w:rPr>
+      </w:pPr>
+      <w:r>
+        <w:rPr>
+          <w:b/>
+        </w:rPr>
+        <w:t xml:space="preserve">Figure </w:t>
+      </w:r>
+      <w:r>
+        <w:rPr>
+          <w:b/>
+        </w:rPr>
+        <w:t xml:space="preserve">2. PU.1 </w:t>
+      </w:r>
+      <w:r>
+        <w:rPr>
+          <w:b/>
+        </w:rPr>
+        <w:t>is the</w:t>
+      </w:r>
+      <w:r>
+        <w:rPr>
+          <w:b/>
+        </w:rPr>
+        <w:t xml:space="preserve"> most ENRICHED known Motif found in peaks called by MACS</w:t>
+      </w:r>
+    </w:p>
+    <w:p>
+      <w:pPr>
+        <w:jc w:val="both"/>
+      </w:pPr>
+      <w:bookmarkStart w:id="0" w:name="_GoBack"/>
+      <w:bookmarkEnd w:id="0"/>
+    </w:p>
+    <w:p>
+      <w:pPr>
+        <w:jc w:val="both"/>
+      </w:pPr>
+    </w:p>
+    <w:p>
+      <w:pPr>
+        <w:jc w:val="both"/>
+      </w:pPr>
+      <w:r>
+        <w:lastRenderedPageBreak/>
         <w:t>NOTES:</w:t>
       </w:r>
     </w:p>

</xml_diff>

<commit_message>
Updating Report and PDF again
</commit_message>
<xml_diff>
--- a/Rotation Report.docx
+++ b/Rotation Report.docx
@@ -13,8 +13,15 @@
       <w:r>
         <w:rPr>
           <w:b/>
-        </w:rPr>
-        <w:t xml:space="preserve">Rotation Report </w:t>
+          <w:color w:val="C00000"/>
+        </w:rPr>
+        <w:t>Rotation Report</w:t>
+      </w:r>
+      <w:r>
+        <w:rPr>
+          <w:b/>
+        </w:rPr>
+        <w:t xml:space="preserve"> </w:t>
       </w:r>
     </w:p>
     <w:p>
@@ -79,11 +86,13 @@
         <w:pStyle w:val="Heading2"/>
         <w:rPr>
           <w:b/>
-        </w:rPr>
-      </w:pPr>
-      <w:r>
-        <w:rPr>
-          <w:b/>
+          <w:color w:val="C00000"/>
+        </w:rPr>
+      </w:pPr>
+      <w:r>
+        <w:rPr>
+          <w:b/>
+          <w:color w:val="C00000"/>
         </w:rPr>
         <w:t>Introduction</w:t>
       </w:r>
@@ -113,7 +122,23 @@
         <w:t xml:space="preserve">package </w:t>
       </w:r>
       <w:r>
-        <w:t>which was originally created in the Glass Lab. HOMER is used for multiple types of analysis in the lab including for calling peaks in Chip-Seq data. There are multiple programs currently available for calling Chip-Seq peaks, however it is not known how HOMER performs relative to these other programs.</w:t>
+        <w:t>which was originally created in the Glass Lab. HOMER is used for multiple types of analysis in the lab including for calling peaks in Chip-</w:t>
+      </w:r>
+      <w:proofErr w:type="spellStart"/>
+      <w:r>
+        <w:t>Seq</w:t>
+      </w:r>
+      <w:proofErr w:type="spellEnd"/>
+      <w:r>
+        <w:t xml:space="preserve"> data. There are multiple programs currently available for calling Chip-</w:t>
+      </w:r>
+      <w:proofErr w:type="spellStart"/>
+      <w:r>
+        <w:t>Seq</w:t>
+      </w:r>
+      <w:proofErr w:type="spellEnd"/>
+      <w:r>
+        <w:t xml:space="preserve"> peaks, however it is not known how HOMER performs relative to these other programs.</w:t>
       </w:r>
     </w:p>
     <w:p>
@@ -127,7 +152,15 @@
         <w:t xml:space="preserve">e objective of this rotation was </w:t>
       </w:r>
       <w:r>
-        <w:t>to compare HOMER to other popular Chip-Seq calling programs</w:t>
+        <w:t>to compare HOMER to other popular Chip-</w:t>
+      </w:r>
+      <w:proofErr w:type="spellStart"/>
+      <w:r>
+        <w:t>Seq</w:t>
+      </w:r>
+      <w:proofErr w:type="spellEnd"/>
+      <w:r>
+        <w:t xml:space="preserve"> calling programs</w:t>
       </w:r>
       <w:r>
         <w:t>. Another objective was</w:t>
@@ -145,14 +178,58 @@
         <w:t xml:space="preserve"> </w:t>
       </w:r>
       <w:r>
-        <w:t xml:space="preserve">The most comprehensive study done for comparing Chip-Seq programs was by </w:t>
+        <w:t>The most comprehensive study done for comparing Chip-</w:t>
+      </w:r>
+      <w:proofErr w:type="spellStart"/>
+      <w:r>
+        <w:t>Seq</w:t>
+      </w:r>
+      <w:proofErr w:type="spellEnd"/>
+      <w:r>
+        <w:t xml:space="preserve"> programs was by </w:t>
       </w:r>
       <w:hyperlink r:id="rId9" w:history="1">
-        <w:r>
-          <w:rPr>
-            <w:rStyle w:val="Hyperlink"/>
-          </w:rPr>
-          <w:t>Wilbanks et. al.</w:t>
+        <w:proofErr w:type="spellStart"/>
+        <w:r>
+          <w:rPr>
+            <w:rStyle w:val="Hyperlink"/>
+          </w:rPr>
+          <w:t>Wilbanks</w:t>
+        </w:r>
+        <w:proofErr w:type="spellEnd"/>
+        <w:r>
+          <w:rPr>
+            <w:rStyle w:val="Hyperlink"/>
+          </w:rPr>
+          <w:t xml:space="preserve"> </w:t>
+        </w:r>
+        <w:proofErr w:type="gramStart"/>
+        <w:r>
+          <w:rPr>
+            <w:rStyle w:val="Hyperlink"/>
+          </w:rPr>
+          <w:t>et</w:t>
+        </w:r>
+        <w:proofErr w:type="gramEnd"/>
+        <w:r>
+          <w:rPr>
+            <w:rStyle w:val="Hyperlink"/>
+          </w:rPr>
+          <w:t xml:space="preserve">. </w:t>
+        </w:r>
+        <w:proofErr w:type="gramStart"/>
+        <w:r>
+          <w:rPr>
+            <w:rStyle w:val="Hyperlink"/>
+          </w:rPr>
+          <w:t>al</w:t>
+        </w:r>
+        <w:proofErr w:type="gramEnd"/>
+        <w:r>
+          <w:rPr>
+            <w:rStyle w:val="Hyperlink"/>
+          </w:rPr>
+          <w:t>.</w:t>
         </w:r>
       </w:hyperlink>
       <w:r>
@@ -179,17 +256,36 @@
         <w:pStyle w:val="Heading2"/>
         <w:rPr>
           <w:b/>
-        </w:rPr>
-      </w:pPr>
-      <w:r>
-        <w:rPr>
-          <w:b/>
-        </w:rPr>
-        <w:t xml:space="preserve">Chip-Seq Candidate </w:t>
-      </w:r>
-      <w:r>
-        <w:rPr>
-          <w:b/>
+          <w:color w:val="C00000"/>
+        </w:rPr>
+      </w:pPr>
+      <w:r>
+        <w:rPr>
+          <w:b/>
+          <w:color w:val="C00000"/>
+        </w:rPr>
+        <w:t>Chip-</w:t>
+      </w:r>
+      <w:proofErr w:type="spellStart"/>
+      <w:r>
+        <w:rPr>
+          <w:b/>
+          <w:color w:val="C00000"/>
+        </w:rPr>
+        <w:t>Seq</w:t>
+      </w:r>
+      <w:proofErr w:type="spellEnd"/>
+      <w:r>
+        <w:rPr>
+          <w:b/>
+          <w:color w:val="C00000"/>
+        </w:rPr>
+        <w:t xml:space="preserve"> Candidate </w:t>
+      </w:r>
+      <w:r>
+        <w:rPr>
+          <w:b/>
+          <w:color w:val="C00000"/>
         </w:rPr>
         <w:t>Programs Chosen</w:t>
       </w:r>
@@ -199,7 +295,15 @@
         <w:jc w:val="both"/>
       </w:pPr>
       <w:r>
-        <w:t>Given that there are so many Chip-seq calling program</w:t>
+        <w:t>Given that there are so many Chip-</w:t>
+      </w:r>
+      <w:proofErr w:type="spellStart"/>
+      <w:r>
+        <w:t>seq</w:t>
+      </w:r>
+      <w:proofErr w:type="spellEnd"/>
+      <w:r>
+        <w:t xml:space="preserve"> calling program</w:t>
       </w:r>
       <w:r>
         <w:t>s available</w:t>
@@ -221,19 +325,7 @@
           <w:rPr>
             <w:rStyle w:val="Hyperlink"/>
           </w:rPr>
-          <w:t>progra</w:t>
-        </w:r>
-        <w:r>
-          <w:rPr>
-            <w:rStyle w:val="Hyperlink"/>
-          </w:rPr>
-          <w:t>m</w:t>
-        </w:r>
-        <w:r>
-          <w:rPr>
-            <w:rStyle w:val="Hyperlink"/>
-          </w:rPr>
-          <w:t>s</w:t>
+          <w:t>programs</w:t>
         </w:r>
       </w:hyperlink>
       <w:r>
@@ -256,7 +348,15 @@
         <w:jc w:val="both"/>
       </w:pPr>
       <w:r>
-        <w:t xml:space="preserve">The most popular Chip-seq program so far is </w:t>
+        <w:t>The most popular Chip-</w:t>
+      </w:r>
+      <w:proofErr w:type="spellStart"/>
+      <w:r>
+        <w:t>seq</w:t>
+      </w:r>
+      <w:proofErr w:type="spellEnd"/>
+      <w:r>
+        <w:t xml:space="preserve"> program so far is </w:t>
       </w:r>
       <w:hyperlink r:id="rId11" w:history="1">
         <w:r>
@@ -312,7 +412,15 @@
         <w:t>another candidate program that was chosen.</w:t>
       </w:r>
       <w:r>
-        <w:t xml:space="preserve"> I found it easy to install and use, however it does not provide information such as strand direction, a unique ID for each peak and a score for each peak found.</w:t>
+        <w:t xml:space="preserve"> I found it easy to install and use, however </w:t>
+      </w:r>
+      <w:proofErr w:type="gramStart"/>
+      <w:r>
+        <w:t>it</w:t>
+      </w:r>
+      <w:proofErr w:type="gramEnd"/>
+      <w:r>
+        <w:t xml:space="preserve"> does not provide information such as strand direction, a unique ID for each peak and a score for each peak found.</w:t>
       </w:r>
       <w:r>
         <w:t xml:space="preserve"> This lack of information might hinder downstream analysis.</w:t>
@@ -323,11 +431,13 @@
         <w:pStyle w:val="Heading2"/>
         <w:rPr>
           <w:b/>
-        </w:rPr>
-      </w:pPr>
-      <w:r>
-        <w:rPr>
-          <w:b/>
+          <w:color w:val="C00000"/>
+        </w:rPr>
+      </w:pPr>
+      <w:r>
+        <w:rPr>
+          <w:b/>
+          <w:color w:val="C00000"/>
         </w:rPr>
         <w:t>Pair wise comparison of shared peaks</w:t>
       </w:r>
@@ -337,7 +447,23 @@
         <w:jc w:val="both"/>
       </w:pPr>
       <w:r>
-        <w:t>For the pair wise comparison two datasets were initially chosen. The first was a PU.1 Chip-seq dataset generated in the Glass Lab (this dataset can be found at /data/home/kasthana/</w:t>
+        <w:t>For the pair wise comparison two datasets were initially chosen. The first was a PU.1 Chip-</w:t>
+      </w:r>
+      <w:proofErr w:type="spellStart"/>
+      <w:r>
+        <w:t>seq</w:t>
+      </w:r>
+      <w:proofErr w:type="spellEnd"/>
+      <w:r>
+        <w:t xml:space="preserve"> dataset generated in the Glass Lab (this dataset can be found at /data/home/</w:t>
+      </w:r>
+      <w:proofErr w:type="spellStart"/>
+      <w:r>
+        <w:t>kasthana</w:t>
+      </w:r>
+      <w:proofErr w:type="spellEnd"/>
+      <w:r>
+        <w:t>/</w:t>
       </w:r>
       <w:r>
         <w:t xml:space="preserve"> mm10-C57BL7-ThioMac-PU1-notx.sam</w:t>
@@ -396,19 +522,7 @@
         <w:rPr>
           <w:b/>
         </w:rPr>
-        <w:t>Table 1: Comparison of HOMER vs M</w:t>
-      </w:r>
-      <w:r>
-        <w:rPr>
-          <w:b/>
-        </w:rPr>
-        <w:t>A</w:t>
-      </w:r>
-      <w:r>
-        <w:rPr>
-          <w:b/>
-        </w:rPr>
-        <w:t>CS.</w:t>
+        <w:t>Table 1: Comparison of HOMER vs MACS.</w:t>
       </w:r>
     </w:p>
     <w:tbl>
@@ -823,10 +937,7 @@
               <w:jc w:val="both"/>
             </w:pPr>
             <w:r>
-              <w:t>SISSRS (% of Peaks shared with MACS</w:t>
-            </w:r>
-            <w:r>
-              <w:t>)</w:t>
+              <w:t>SISSRS (% of Peaks shared with MACS)</w:t>
             </w:r>
           </w:p>
         </w:tc>
@@ -839,16 +950,7 @@
               <w:jc w:val="both"/>
             </w:pPr>
             <w:r>
-              <w:t>MACS</w:t>
-            </w:r>
-            <w:r>
-              <w:t xml:space="preserve"> (% of Peaks shared with</w:t>
-            </w:r>
-            <w:r>
-              <w:t xml:space="preserve"> SISSRS</w:t>
-            </w:r>
-            <w:r>
-              <w:t>)</w:t>
+              <w:t>MACS (% of Peaks shared with SISSRS)</w:t>
             </w:r>
           </w:p>
         </w:tc>
@@ -1132,7 +1234,23 @@
         <w:t xml:space="preserve">e only for MACs and HOMER. </w:t>
       </w:r>
       <w:r>
-        <w:t xml:space="preserve">The –logPValue generated was chosen as a scoring metric for MACS (this is identical to the –logQValue metric </w:t>
+        <w:t>The –</w:t>
+      </w:r>
+      <w:proofErr w:type="spellStart"/>
+      <w:r>
+        <w:t>logPValue</w:t>
+      </w:r>
+      <w:proofErr w:type="spellEnd"/>
+      <w:r>
+        <w:t xml:space="preserve"> generated was chosen as a scoring metric for MACS (this is identical to the –</w:t>
+      </w:r>
+      <w:proofErr w:type="spellStart"/>
+      <w:r>
+        <w:t>logQValue</w:t>
+      </w:r>
+      <w:proofErr w:type="spellEnd"/>
+      <w:r>
+        <w:t xml:space="preserve"> metric </w:t>
       </w:r>
       <w:r>
         <w:t>also generated</w:t>
@@ -1366,7 +1484,55 @@
           <w:b/>
           <w:i/>
         </w:rPr>
-        <w:t>java homerPeakFilter inputHomerPeakFile outPutFile 75</w:t>
+        <w:t xml:space="preserve">java </w:t>
+      </w:r>
+      <w:proofErr w:type="spellStart"/>
+      <w:r>
+        <w:rPr>
+          <w:b/>
+          <w:i/>
+        </w:rPr>
+        <w:t>homerPeakFilter</w:t>
+      </w:r>
+      <w:proofErr w:type="spellEnd"/>
+      <w:r>
+        <w:rPr>
+          <w:b/>
+          <w:i/>
+        </w:rPr>
+        <w:t xml:space="preserve"> </w:t>
+      </w:r>
+      <w:proofErr w:type="spellStart"/>
+      <w:r>
+        <w:rPr>
+          <w:b/>
+          <w:i/>
+        </w:rPr>
+        <w:t>inputHomerPeakFile</w:t>
+      </w:r>
+      <w:proofErr w:type="spellEnd"/>
+      <w:r>
+        <w:rPr>
+          <w:b/>
+          <w:i/>
+        </w:rPr>
+        <w:t xml:space="preserve"> </w:t>
+      </w:r>
+      <w:proofErr w:type="spellStart"/>
+      <w:r>
+        <w:rPr>
+          <w:b/>
+          <w:i/>
+        </w:rPr>
+        <w:t>outPutFile</w:t>
+      </w:r>
+      <w:proofErr w:type="spellEnd"/>
+      <w:r>
+        <w:rPr>
+          <w:b/>
+          <w:i/>
+        </w:rPr>
+        <w:t xml:space="preserve"> 75</w:t>
       </w:r>
     </w:p>
     <w:p>
@@ -1677,15 +1843,7 @@
                 <w:sz w:val="27"/>
                 <w:szCs w:val="27"/>
               </w:rPr>
-              <w:t>85.4243</w:t>
-            </w:r>
-            <w:r>
-              <w:rPr>
-                <w:color w:val="000000"/>
-                <w:sz w:val="27"/>
-                <w:szCs w:val="27"/>
-              </w:rPr>
-              <w:t>0</w:t>
+              <w:t>85.42430</w:t>
             </w:r>
           </w:p>
         </w:tc>
@@ -1764,15 +1922,7 @@
                 <w:sz w:val="27"/>
                 <w:szCs w:val="27"/>
               </w:rPr>
-              <w:t>80.66</w:t>
-            </w:r>
-            <w:r>
-              <w:rPr>
-                <w:color w:val="000000"/>
-                <w:sz w:val="27"/>
-                <w:szCs w:val="27"/>
-              </w:rPr>
-              <w:t>000</w:t>
+              <w:t>80.66000</w:t>
             </w:r>
           </w:p>
         </w:tc>
@@ -2094,15 +2244,7 @@
                 <w:sz w:val="27"/>
                 <w:szCs w:val="27"/>
               </w:rPr>
-              <w:t>80.64</w:t>
-            </w:r>
-            <w:r>
-              <w:rPr>
-                <w:color w:val="000000"/>
-                <w:sz w:val="27"/>
-                <w:szCs w:val="27"/>
-              </w:rPr>
-              <w:t>000</w:t>
+              <w:t>80.64000</w:t>
             </w:r>
           </w:p>
         </w:tc>
@@ -2181,15 +2323,7 @@
                 <w:sz w:val="27"/>
                 <w:szCs w:val="27"/>
               </w:rPr>
-              <w:t>25.174</w:t>
-            </w:r>
-            <w:r>
-              <w:rPr>
-                <w:color w:val="000000"/>
-                <w:sz w:val="27"/>
-                <w:szCs w:val="27"/>
-              </w:rPr>
-              <w:t>00</w:t>
+              <w:t>25.17400</w:t>
             </w:r>
           </w:p>
         </w:tc>
@@ -2228,11 +2362,13 @@
         <w:pStyle w:val="Heading2"/>
         <w:rPr>
           <w:b/>
-        </w:rPr>
-      </w:pPr>
-      <w:r>
-        <w:rPr>
-          <w:b/>
+          <w:color w:val="C00000"/>
+        </w:rPr>
+      </w:pPr>
+      <w:r>
+        <w:rPr>
+          <w:b/>
+          <w:color w:val="C00000"/>
         </w:rPr>
         <w:t>Motif Analysis</w:t>
       </w:r>
@@ -2247,22 +2383,37 @@
         <w:jc w:val="both"/>
       </w:pPr>
       <w:r>
-        <w:t>T</w:t>
-      </w:r>
-      <w:r>
-        <w:t>o check whether the Chip-Seq worked correctly</w:t>
+        <w:t>To check whether the Chip-</w:t>
+      </w:r>
+      <w:proofErr w:type="spellStart"/>
+      <w:r>
+        <w:t>Seq</w:t>
+      </w:r>
+      <w:proofErr w:type="spellEnd"/>
+      <w:r>
+        <w:t xml:space="preserve"> worked correctly</w:t>
       </w:r>
       <w:r>
         <w:t>,</w:t>
       </w:r>
       <w:r>
-        <w:t xml:space="preserve"> the lab often does a motif analysis on the detected peaks using HOMER. If the known motif for a transcription factor being ChiP-ed occurs in the region around the detected peaks then it is seen as </w:t>
-      </w:r>
-      <w:r>
-        <w:t>an</w:t>
-      </w:r>
-      <w:r>
-        <w:t xml:space="preserve"> indicator that the ChiP worked as planned.</w:t>
+        <w:t xml:space="preserve"> the lab often does a motif analysis on the detected peaks using HOMER. If the known motif for a transcription factor being </w:t>
+      </w:r>
+      <w:proofErr w:type="spellStart"/>
+      <w:r>
+        <w:t>ChiP-ed</w:t>
+      </w:r>
+      <w:proofErr w:type="spellEnd"/>
+      <w:r>
+        <w:t xml:space="preserve"> occurs in the region around the detected peaks then it is seen as an indicator that the </w:t>
+      </w:r>
+      <w:proofErr w:type="spellStart"/>
+      <w:r>
+        <w:t>ChiP</w:t>
+      </w:r>
+      <w:proofErr w:type="spellEnd"/>
+      <w:r>
+        <w:t xml:space="preserve"> worked as planned.</w:t>
       </w:r>
       <w:r>
         <w:t xml:space="preserve"> </w:t>
@@ -2354,25 +2505,21 @@
         <w:jc w:val="both"/>
       </w:pPr>
       <w:r>
-        <w:t xml:space="preserve">A </w:t>
-      </w:r>
-      <w:r>
-        <w:t>limitation of MACS is that it does not give information about which strand +/- the peaks lie on in its output. HOMER’s motif analysis functionality requires strand direction index for detecting motifs.</w:t>
+        <w:t>A limitation of MACS is that it does not give information about which strand +/- the peaks lie on in its output. HOMER’s motif analysis functionality requires strand direction index for detecting motifs.</w:t>
       </w:r>
       <w:r>
         <w:t xml:space="preserve"> </w:t>
       </w:r>
       <w:r>
-        <w:t xml:space="preserve">One way to get around the </w:t>
-      </w:r>
-      <w:r>
-        <w:t xml:space="preserve">problem </w:t>
-      </w:r>
-      <w:r>
-        <w:t>is to artificially introduce a column for the strand direction “+” in the output for MACS</w:t>
-      </w:r>
-      <w:r>
-        <w:t>. Given that there are no “-“ strand peaks detected by HOMER in this dataset, this seems like</w:t>
+        <w:t>One way to get around the problem is to artificially introduce a column for the strand direction “+” in the output for MACS. Given that there are no “-</w:t>
+      </w:r>
+      <w:proofErr w:type="gramStart"/>
+      <w:r>
+        <w:t>“ strand</w:t>
+      </w:r>
+      <w:proofErr w:type="gramEnd"/>
+      <w:r>
+        <w:t xml:space="preserve"> peaks detected by HOMER in this dataset, this seems like</w:t>
       </w:r>
       <w:r>
         <w:t xml:space="preserve"> a reasonable assumption to make</w:t>
@@ -2653,26 +2800,88 @@
         <w:pStyle w:val="Heading3"/>
         <w:rPr>
           <w:b/>
-        </w:rPr>
-      </w:pPr>
-      <w:r>
-        <w:rPr>
-          <w:b/>
-        </w:rPr>
-        <w:t>Detection of qPCR verified True Positives</w:t>
+          <w:color w:val="C00000"/>
+        </w:rPr>
+      </w:pPr>
+      <w:r>
+        <w:rPr>
+          <w:b/>
+          <w:color w:val="C00000"/>
+        </w:rPr>
+        <w:t xml:space="preserve">Detection of </w:t>
+      </w:r>
+      <w:proofErr w:type="spellStart"/>
+      <w:r>
+        <w:rPr>
+          <w:b/>
+          <w:color w:val="C00000"/>
+        </w:rPr>
+        <w:t>qPCR</w:t>
+      </w:r>
+      <w:proofErr w:type="spellEnd"/>
+      <w:r>
+        <w:rPr>
+          <w:b/>
+          <w:color w:val="C00000"/>
+        </w:rPr>
+        <w:t xml:space="preserve"> verified True Positives</w:t>
       </w:r>
     </w:p>
     <w:p>
       <w:hyperlink r:id="rId49" w:history="1">
-        <w:r>
-          <w:rPr>
-            <w:rStyle w:val="Hyperlink"/>
-          </w:rPr>
-          <w:t>Wilbanks et. al.</w:t>
+        <w:proofErr w:type="spellStart"/>
+        <w:r>
+          <w:rPr>
+            <w:rStyle w:val="Hyperlink"/>
+          </w:rPr>
+          <w:t>Wilbanks</w:t>
+        </w:r>
+        <w:proofErr w:type="spellEnd"/>
+        <w:r>
+          <w:rPr>
+            <w:rStyle w:val="Hyperlink"/>
+          </w:rPr>
+          <w:t xml:space="preserve"> </w:t>
+        </w:r>
+        <w:proofErr w:type="gramStart"/>
+        <w:r>
+          <w:rPr>
+            <w:rStyle w:val="Hyperlink"/>
+          </w:rPr>
+          <w:t>et</w:t>
+        </w:r>
+        <w:proofErr w:type="gramEnd"/>
+        <w:r>
+          <w:rPr>
+            <w:rStyle w:val="Hyperlink"/>
+          </w:rPr>
+          <w:t xml:space="preserve">. </w:t>
+        </w:r>
+        <w:proofErr w:type="gramStart"/>
+        <w:r>
+          <w:rPr>
+            <w:rStyle w:val="Hyperlink"/>
+          </w:rPr>
+          <w:t>al</w:t>
+        </w:r>
+        <w:proofErr w:type="gramEnd"/>
+        <w:r>
+          <w:rPr>
+            <w:rStyle w:val="Hyperlink"/>
+          </w:rPr>
+          <w:t>.</w:t>
         </w:r>
       </w:hyperlink>
       <w:r>
-        <w:t xml:space="preserve"> used qPCR verified target to detect the ability for various programs to detect the sensitivity for detecting there true positives. There used NRSF and GABP are the target binding proteins in question. I repeated the same analysis for HOMER and MACS to see how HOMER performs relative to other programs.</w:t>
+        <w:t xml:space="preserve"> used </w:t>
+      </w:r>
+      <w:proofErr w:type="spellStart"/>
+      <w:r>
+        <w:t>qPCR</w:t>
+      </w:r>
+      <w:proofErr w:type="spellEnd"/>
+      <w:r>
+        <w:t xml:space="preserve"> verified target to detect the ability for various programs to detect the sensitivity for detecting there true positives. There used NRSF and GABP are the target binding proteins in question. I repeated the same analysis for HOMER and MACS to see how HOMER performs relative to other programs.</w:t>
       </w:r>
     </w:p>
     <w:p>
@@ -2688,12 +2897,53 @@
         <w:t xml:space="preserve">Figure 5. Original Analysis done by </w:t>
       </w:r>
       <w:hyperlink r:id="rId50" w:history="1">
+        <w:proofErr w:type="spellStart"/>
         <w:r>
           <w:rPr>
             <w:rStyle w:val="Hyperlink"/>
             <w:b/>
           </w:rPr>
-          <w:t>Wilbanks et. al.</w:t>
+          <w:t>Wilbanks</w:t>
+        </w:r>
+        <w:proofErr w:type="spellEnd"/>
+        <w:r>
+          <w:rPr>
+            <w:rStyle w:val="Hyperlink"/>
+            <w:b/>
+          </w:rPr>
+          <w:t xml:space="preserve"> </w:t>
+        </w:r>
+        <w:proofErr w:type="gramStart"/>
+        <w:r>
+          <w:rPr>
+            <w:rStyle w:val="Hyperlink"/>
+            <w:b/>
+          </w:rPr>
+          <w:t>et</w:t>
+        </w:r>
+        <w:proofErr w:type="gramEnd"/>
+        <w:r>
+          <w:rPr>
+            <w:rStyle w:val="Hyperlink"/>
+            <w:b/>
+          </w:rPr>
+          <w:t xml:space="preserve">. </w:t>
+        </w:r>
+        <w:proofErr w:type="gramStart"/>
+        <w:r>
+          <w:rPr>
+            <w:rStyle w:val="Hyperlink"/>
+            <w:b/>
+          </w:rPr>
+          <w:t>al</w:t>
+        </w:r>
+        <w:proofErr w:type="gramEnd"/>
+        <w:r>
+          <w:rPr>
+            <w:rStyle w:val="Hyperlink"/>
+            <w:b/>
+          </w:rPr>
+          <w:t>.</w:t>
         </w:r>
       </w:hyperlink>
       <w:r>
@@ -2760,13 +3010,7 @@
         <w:rPr>
           <w:b/>
         </w:rPr>
-        <w:t xml:space="preserve"> </w:t>
-      </w:r>
-      <w:r>
-        <w:rPr>
-          <w:b/>
-        </w:rPr>
-        <w:t xml:space="preserve">(Note: the true positive dataset was given in HG18 format, I converted this to HG19 format using </w:t>
+        <w:t xml:space="preserve"> (Note: the true positive dataset was given in HG18 format, I converted this to HG19 format using </w:t>
       </w:r>
       <w:hyperlink r:id="rId51" w:history="1">
         <w:r>
@@ -3058,11 +3302,13 @@
         <w:pStyle w:val="Heading3"/>
         <w:rPr>
           <w:b/>
-        </w:rPr>
-      </w:pPr>
-      <w:r>
-        <w:rPr>
-          <w:b/>
+          <w:color w:val="C00000"/>
+        </w:rPr>
+      </w:pPr>
+      <w:r>
+        <w:rPr>
+          <w:b/>
+          <w:color w:val="C00000"/>
         </w:rPr>
         <w:t>Conclusion</w:t>
       </w:r>

</xml_diff>

<commit_message>
Adding motif analysis results for peaks detected by MACs for PU.1
</commit_message>
<xml_diff>
--- a/Rotation Report.docx
+++ b/Rotation Report.docx
@@ -2372,11 +2372,6 @@
         </w:rPr>
         <w:t>Motif Analysis</w:t>
       </w:r>
-    </w:p>
-    <w:p>
-      <w:pPr>
-        <w:jc w:val="both"/>
-      </w:pPr>
     </w:p>
     <w:p>
       <w:pPr>
@@ -2573,111 +2568,21 @@
         </w:rPr>
         <w:t xml:space="preserve"> most ENRICHED known Motif found in peaks called by MACS</w:t>
       </w:r>
-    </w:p>
-    <w:p>
-      <w:pPr>
-        <w:jc w:val="both"/>
-      </w:pPr>
-    </w:p>
-    <w:p>
-      <w:pPr>
-        <w:jc w:val="both"/>
-      </w:pPr>
-      <w:r>
-        <w:lastRenderedPageBreak/>
-        <w:t xml:space="preserve">Given that both programs detect PU.1 as the most enriched motifs perhaps it is more important to do a motif analysis on the set of peaks that are only detected by one program or the other. To </w:t>
-      </w:r>
-      <w:r>
-        <w:t xml:space="preserve">do this I wrote a </w:t>
-      </w:r>
-      <w:hyperlink r:id="rId44" w:history="1">
-        <w:r>
-          <w:rPr>
-            <w:rStyle w:val="Hyperlink"/>
-          </w:rPr>
-          <w:t>script</w:t>
-        </w:r>
-      </w:hyperlink>
-      <w:r>
-        <w:t xml:space="preserve"> to filter the peaks in two groups: </w:t>
-      </w:r>
-      <w:hyperlink r:id="rId45" w:history="1">
-        <w:r>
-          <w:rPr>
-            <w:rStyle w:val="Hyperlink"/>
-          </w:rPr>
-          <w:t>one for peaks found only in HOMER and not MACS</w:t>
-        </w:r>
-      </w:hyperlink>
-      <w:r>
-        <w:t>,</w:t>
-      </w:r>
-      <w:hyperlink r:id="rId46" w:history="1">
-        <w:r>
-          <w:rPr>
-            <w:rStyle w:val="Hyperlink"/>
-          </w:rPr>
-          <w:t xml:space="preserve"> and another for peaks found only in MACS and not homer</w:t>
-        </w:r>
-      </w:hyperlink>
-      <w:r>
-        <w:t>.</w:t>
-      </w:r>
-    </w:p>
-    <w:p>
-      <w:pPr>
-        <w:jc w:val="both"/>
-        <w:rPr>
-          <w:b/>
-        </w:rPr>
-      </w:pPr>
-      <w:r>
-        <w:rPr>
-          <w:b/>
-        </w:rPr>
-        <w:t>Figure 3. PU.1 is the most ENRICHED know</w:t>
-      </w:r>
-      <w:r>
-        <w:rPr>
-          <w:b/>
-        </w:rPr>
-        <w:t>n</w:t>
-      </w:r>
-      <w:r>
-        <w:rPr>
-          <w:b/>
-        </w:rPr>
-        <w:t xml:space="preserve"> Motif found in peaks found in HOMER and not MACS (</w:t>
-      </w:r>
-      <w:r>
-        <w:rPr>
-          <w:b/>
-        </w:rPr>
-        <w:t>Enrichment</w:t>
-      </w:r>
-      <w:r>
-        <w:rPr>
-          <w:b/>
-        </w:rPr>
-        <w:t xml:space="preserve"> ~32%)</w:t>
-      </w:r>
-    </w:p>
-    <w:p>
-      <w:pPr>
-        <w:jc w:val="both"/>
-        <w:rPr>
-          <w:b/>
-        </w:rPr>
-      </w:pPr>
+      <w:r>
+        <w:rPr>
+          <w:b/>
+        </w:rPr>
+        <w:t xml:space="preserve"> (Enrichement~44%)</w:t>
+      </w:r>
       <w:r>
         <w:rPr>
           <w:noProof/>
         </w:rPr>
         <w:drawing>
-          <wp:inline distT="0" distB="0" distL="0" distR="0" wp14:anchorId="1FE91A78" wp14:editId="28DD5A48">
-            <wp:extent cx="5943600" cy="455295"/>
-            <wp:effectExtent l="0" t="0" r="0" b="1905"/>
-            <wp:docPr id="3" name="Picture 3"/>
+          <wp:inline distT="0" distB="0" distL="0" distR="0" wp14:anchorId="1004EA76" wp14:editId="6FB72EE2">
+            <wp:extent cx="5943600" cy="453390"/>
+            <wp:effectExtent l="0" t="0" r="0" b="3810"/>
+            <wp:docPr id="8" name="Picture 8"/>
             <wp:cNvGraphicFramePr>
               <a:graphicFrameLocks xmlns:a="http://schemas.openxmlformats.org/drawingml/2006/main" noChangeAspect="1"/>
             </wp:cNvGraphicFramePr>
@@ -2689,7 +2594,7 @@
                     <pic:cNvPicPr/>
                   </pic:nvPicPr>
                   <pic:blipFill>
-                    <a:blip r:embed="rId47"/>
+                    <a:blip r:embed="rId44"/>
                     <a:stretch>
                       <a:fillRect/>
                     </a:stretch>
@@ -2697,7 +2602,7 @@
                   <pic:spPr>
                     <a:xfrm>
                       <a:off x="0" y="0"/>
-                      <a:ext cx="5943600" cy="455295"/>
+                      <a:ext cx="5943600" cy="453390"/>
                     </a:xfrm>
                     <a:prstGeom prst="rect">
                       <a:avLst/>
@@ -2709,19 +2614,52 @@
           </wp:inline>
         </w:drawing>
       </w:r>
+      <w:bookmarkStart w:id="0" w:name="_GoBack"/>
+      <w:bookmarkEnd w:id="0"/>
     </w:p>
     <w:p>
       <w:pPr>
         <w:jc w:val="both"/>
-        <w:rPr>
-          <w:b/>
-        </w:rPr>
-      </w:pPr>
-      <w:r>
-        <w:rPr>
-          <w:b/>
-        </w:rPr>
-        <w:t>Figure 4. PU.1 is the most ENRICHED known Motif found in peaks found in MACS and not HOMER (Enrichment ~35%)</w:t>
+      </w:pPr>
+      <w:r>
+        <w:lastRenderedPageBreak/>
+        <w:t xml:space="preserve">Given that both programs detect PU.1 as the most enriched motifs perhaps it is more important to do a motif analysis on the set of peaks that are only detected by one program or the other. To </w:t>
+      </w:r>
+      <w:r>
+        <w:t xml:space="preserve">do this I wrote a </w:t>
+      </w:r>
+      <w:hyperlink r:id="rId45" w:history="1">
+        <w:r>
+          <w:rPr>
+            <w:rStyle w:val="Hyperlink"/>
+          </w:rPr>
+          <w:t>script</w:t>
+        </w:r>
+      </w:hyperlink>
+      <w:r>
+        <w:t xml:space="preserve"> to filter the peaks in two groups: </w:t>
+      </w:r>
+      <w:hyperlink r:id="rId46" w:history="1">
+        <w:r>
+          <w:rPr>
+            <w:rStyle w:val="Hyperlink"/>
+          </w:rPr>
+          <w:t>one for peaks found only in HOMER and not MACS</w:t>
+        </w:r>
+      </w:hyperlink>
+      <w:r>
+        <w:t>,</w:t>
+      </w:r>
+      <w:hyperlink r:id="rId47" w:history="1">
+        <w:r>
+          <w:rPr>
+            <w:rStyle w:val="Hyperlink"/>
+          </w:rPr>
+          <w:t xml:space="preserve"> and another for peaks found only in MACS and not homer</w:t>
+        </w:r>
+      </w:hyperlink>
+      <w:r>
+        <w:t>.</w:t>
       </w:r>
     </w:p>
     <w:p>
@@ -2733,13 +2671,51 @@
       </w:pPr>
       <w:r>
         <w:rPr>
+          <w:b/>
+        </w:rPr>
+        <w:t>Figure 3. PU.1 is the most ENRICHED know</w:t>
+      </w:r>
+      <w:r>
+        <w:rPr>
+          <w:b/>
+        </w:rPr>
+        <w:t>n</w:t>
+      </w:r>
+      <w:r>
+        <w:rPr>
+          <w:b/>
+        </w:rPr>
+        <w:t xml:space="preserve"> Motif found in peaks found in HOMER and not MACS (</w:t>
+      </w:r>
+      <w:r>
+        <w:rPr>
+          <w:b/>
+        </w:rPr>
+        <w:t>Enrichment</w:t>
+      </w:r>
+      <w:r>
+        <w:rPr>
+          <w:b/>
+        </w:rPr>
+        <w:t xml:space="preserve"> ~32%)</w:t>
+      </w:r>
+    </w:p>
+    <w:p>
+      <w:pPr>
+        <w:jc w:val="both"/>
+        <w:rPr>
+          <w:b/>
+        </w:rPr>
+      </w:pPr>
+      <w:r>
+        <w:rPr>
           <w:noProof/>
         </w:rPr>
         <w:drawing>
-          <wp:inline distT="0" distB="0" distL="0" distR="0" wp14:anchorId="055DDC65" wp14:editId="29887789">
-            <wp:extent cx="5943600" cy="446405"/>
-            <wp:effectExtent l="0" t="0" r="0" b="0"/>
-            <wp:docPr id="2" name="Picture 2"/>
+          <wp:inline distT="0" distB="0" distL="0" distR="0" wp14:anchorId="1FE91A78" wp14:editId="28DD5A48">
+            <wp:extent cx="5943600" cy="455295"/>
+            <wp:effectExtent l="0" t="0" r="0" b="1905"/>
+            <wp:docPr id="3" name="Picture 3"/>
             <wp:cNvGraphicFramePr>
               <a:graphicFrameLocks xmlns:a="http://schemas.openxmlformats.org/drawingml/2006/main" noChangeAspect="1"/>
             </wp:cNvGraphicFramePr>
@@ -2759,6 +2735,68 @@
                   <pic:spPr>
                     <a:xfrm>
                       <a:off x="0" y="0"/>
+                      <a:ext cx="5943600" cy="455295"/>
+                    </a:xfrm>
+                    <a:prstGeom prst="rect">
+                      <a:avLst/>
+                    </a:prstGeom>
+                  </pic:spPr>
+                </pic:pic>
+              </a:graphicData>
+            </a:graphic>
+          </wp:inline>
+        </w:drawing>
+      </w:r>
+    </w:p>
+    <w:p>
+      <w:pPr>
+        <w:jc w:val="both"/>
+        <w:rPr>
+          <w:b/>
+        </w:rPr>
+      </w:pPr>
+      <w:r>
+        <w:rPr>
+          <w:b/>
+        </w:rPr>
+        <w:t>Figure 4. PU.1 is the most ENRICHED known Motif found in peaks found in MACS and not HOMER (Enrichment ~35%)</w:t>
+      </w:r>
+    </w:p>
+    <w:p>
+      <w:pPr>
+        <w:jc w:val="both"/>
+        <w:rPr>
+          <w:b/>
+        </w:rPr>
+      </w:pPr>
+      <w:r>
+        <w:rPr>
+          <w:noProof/>
+        </w:rPr>
+        <w:drawing>
+          <wp:inline distT="0" distB="0" distL="0" distR="0" wp14:anchorId="055DDC65" wp14:editId="29887789">
+            <wp:extent cx="5943600" cy="446405"/>
+            <wp:effectExtent l="0" t="0" r="0" b="0"/>
+            <wp:docPr id="2" name="Picture 2"/>
+            <wp:cNvGraphicFramePr>
+              <a:graphicFrameLocks xmlns:a="http://schemas.openxmlformats.org/drawingml/2006/main" noChangeAspect="1"/>
+            </wp:cNvGraphicFramePr>
+            <a:graphic xmlns:a="http://schemas.openxmlformats.org/drawingml/2006/main">
+              <a:graphicData uri="http://schemas.openxmlformats.org/drawingml/2006/picture">
+                <pic:pic xmlns:pic="http://schemas.openxmlformats.org/drawingml/2006/picture">
+                  <pic:nvPicPr>
+                    <pic:cNvPr id="1" name=""/>
+                    <pic:cNvPicPr/>
+                  </pic:nvPicPr>
+                  <pic:blipFill>
+                    <a:blip r:embed="rId49"/>
+                    <a:stretch>
+                      <a:fillRect/>
+                    </a:stretch>
+                  </pic:blipFill>
+                  <pic:spPr>
+                    <a:xfrm>
+                      <a:off x="0" y="0"/>
                       <a:ext cx="5943600" cy="446405"/>
                     </a:xfrm>
                     <a:prstGeom prst="rect">
@@ -2828,79 +2866,79 @@
       </w:r>
     </w:p>
     <w:p>
-      <w:hyperlink r:id="rId49" w:history="1">
-        <w:proofErr w:type="spellStart"/>
-        <w:r>
-          <w:rPr>
-            <w:rStyle w:val="Hyperlink"/>
-          </w:rPr>
-          <w:t>Wilbanks</w:t>
-        </w:r>
-        <w:proofErr w:type="spellEnd"/>
-        <w:r>
-          <w:rPr>
-            <w:rStyle w:val="Hyperlink"/>
-          </w:rPr>
-          <w:t xml:space="preserve"> </w:t>
-        </w:r>
-        <w:proofErr w:type="gramStart"/>
-        <w:r>
-          <w:rPr>
-            <w:rStyle w:val="Hyperlink"/>
-          </w:rPr>
-          <w:t>et</w:t>
-        </w:r>
-        <w:proofErr w:type="gramEnd"/>
-        <w:r>
-          <w:rPr>
-            <w:rStyle w:val="Hyperlink"/>
-          </w:rPr>
-          <w:t xml:space="preserve">. </w:t>
-        </w:r>
-        <w:proofErr w:type="gramStart"/>
-        <w:r>
-          <w:rPr>
-            <w:rStyle w:val="Hyperlink"/>
-          </w:rPr>
-          <w:t>al</w:t>
-        </w:r>
-        <w:proofErr w:type="gramEnd"/>
-        <w:r>
-          <w:rPr>
-            <w:rStyle w:val="Hyperlink"/>
-          </w:rPr>
-          <w:t>.</w:t>
-        </w:r>
-      </w:hyperlink>
-      <w:r>
-        <w:t xml:space="preserve"> used </w:t>
-      </w:r>
-      <w:proofErr w:type="spellStart"/>
-      <w:r>
-        <w:t>qPCR</w:t>
-      </w:r>
-      <w:proofErr w:type="spellEnd"/>
-      <w:r>
-        <w:t xml:space="preserve"> verified target to detect the ability for various programs to detect the sensitivity for detecting there true positives. There used NRSF and GABP are the target binding proteins in question. I repeated the same analysis for HOMER and MACS to see how HOMER performs relative to other programs.</w:t>
-      </w:r>
-    </w:p>
-    <w:p>
-      <w:pPr>
-        <w:rPr>
-          <w:b/>
-        </w:rPr>
-      </w:pPr>
-      <w:r>
-        <w:rPr>
-          <w:b/>
-        </w:rPr>
-        <w:t xml:space="preserve">Figure 5. Original Analysis done by </w:t>
-      </w:r>
       <w:hyperlink r:id="rId50" w:history="1">
         <w:proofErr w:type="spellStart"/>
         <w:r>
           <w:rPr>
             <w:rStyle w:val="Hyperlink"/>
+          </w:rPr>
+          <w:t>Wilbanks</w:t>
+        </w:r>
+        <w:proofErr w:type="spellEnd"/>
+        <w:r>
+          <w:rPr>
+            <w:rStyle w:val="Hyperlink"/>
+          </w:rPr>
+          <w:t xml:space="preserve"> </w:t>
+        </w:r>
+        <w:proofErr w:type="gramStart"/>
+        <w:r>
+          <w:rPr>
+            <w:rStyle w:val="Hyperlink"/>
+          </w:rPr>
+          <w:t>et</w:t>
+        </w:r>
+        <w:proofErr w:type="gramEnd"/>
+        <w:r>
+          <w:rPr>
+            <w:rStyle w:val="Hyperlink"/>
+          </w:rPr>
+          <w:t xml:space="preserve">. </w:t>
+        </w:r>
+        <w:proofErr w:type="gramStart"/>
+        <w:r>
+          <w:rPr>
+            <w:rStyle w:val="Hyperlink"/>
+          </w:rPr>
+          <w:t>al</w:t>
+        </w:r>
+        <w:proofErr w:type="gramEnd"/>
+        <w:r>
+          <w:rPr>
+            <w:rStyle w:val="Hyperlink"/>
+          </w:rPr>
+          <w:t>.</w:t>
+        </w:r>
+      </w:hyperlink>
+      <w:r>
+        <w:t xml:space="preserve"> used </w:t>
+      </w:r>
+      <w:proofErr w:type="spellStart"/>
+      <w:r>
+        <w:t>qPCR</w:t>
+      </w:r>
+      <w:proofErr w:type="spellEnd"/>
+      <w:r>
+        <w:t xml:space="preserve"> verified target to detect the ability for various programs to detect the sensitivity for detecting there true positives. There used NRSF and GABP are the target binding proteins in question. I repeated the same analysis for HOMER and MACS to see how HOMER performs relative to other programs.</w:t>
+      </w:r>
+    </w:p>
+    <w:p>
+      <w:pPr>
+        <w:rPr>
+          <w:b/>
+        </w:rPr>
+      </w:pPr>
+      <w:r>
+        <w:rPr>
+          <w:b/>
+        </w:rPr>
+        <w:t xml:space="preserve">Figure 5. Original Analysis done by </w:t>
+      </w:r>
+      <w:hyperlink r:id="rId51" w:history="1">
+        <w:proofErr w:type="spellStart"/>
+        <w:r>
+          <w:rPr>
+            <w:rStyle w:val="Hyperlink"/>
             <w:b/>
           </w:rPr>
           <w:t>Wilbanks</w:t>
@@ -3012,7 +3050,7 @@
         </w:rPr>
         <w:t xml:space="preserve"> (Note: the true positive dataset was given in HG18 format, I converted this to HG19 format using </w:t>
       </w:r>
-      <w:hyperlink r:id="rId51" w:history="1">
+      <w:hyperlink r:id="rId52" w:history="1">
         <w:r>
           <w:rPr>
             <w:rStyle w:val="Hyperlink"/>
@@ -3027,7 +3065,7 @@
         </w:rPr>
         <w:t>. Dataset used: GAPB (</w:t>
       </w:r>
-      <w:hyperlink r:id="rId52" w:history="1">
+      <w:hyperlink r:id="rId53" w:history="1">
         <w:r>
           <w:rPr>
             <w:rStyle w:val="Hyperlink"/>
@@ -3042,7 +3080,7 @@
         </w:rPr>
         <w:t>) and NRSF (</w:t>
       </w:r>
-      <w:hyperlink r:id="rId53" w:history="1">
+      <w:hyperlink r:id="rId54" w:history="1">
         <w:r>
           <w:rPr>
             <w:rStyle w:val="Hyperlink"/>
@@ -3075,7 +3113,7 @@
         </w:rPr>
         <w:t xml:space="preserve"> </w:t>
       </w:r>
-      <w:hyperlink r:id="rId54" w:history="1">
+      <w:hyperlink r:id="rId55" w:history="1">
         <w:r>
           <w:rPr>
             <w:rStyle w:val="Hyperlink"/>
@@ -3096,7 +3134,7 @@
         </w:rPr>
         <w:t xml:space="preserve"> </w:t>
       </w:r>
-      <w:hyperlink r:id="rId55" w:history="1">
+      <w:hyperlink r:id="rId56" w:history="1">
         <w:r>
           <w:rPr>
             <w:rStyle w:val="Hyperlink"/>
@@ -3129,7 +3167,7 @@
                     </pic:cNvPicPr>
                   </pic:nvPicPr>
                   <pic:blipFill>
-                    <a:blip r:embed="rId56" cstate="print">
+                    <a:blip r:embed="rId57" cstate="print">
                       <a:extLst>
                         <a:ext uri="{28A0092B-C50C-407E-A947-70E740481C1C}">
                           <a14:useLocalDpi xmlns:a14="http://schemas.microsoft.com/office/drawing/2010/main" val="0"/>
@@ -3180,7 +3218,7 @@
                     <pic:cNvPicPr/>
                   </pic:nvPicPr>
                   <pic:blipFill>
-                    <a:blip r:embed="rId57"/>
+                    <a:blip r:embed="rId58"/>
                     <a:stretch>
                       <a:fillRect/>
                     </a:stretch>
@@ -3225,7 +3263,7 @@
                     </pic:cNvPicPr>
                   </pic:nvPicPr>
                   <pic:blipFill>
-                    <a:blip r:embed="rId58" cstate="print">
+                    <a:blip r:embed="rId59" cstate="print">
                       <a:extLst>
                         <a:ext uri="{28A0092B-C50C-407E-A947-70E740481C1C}">
                           <a14:useLocalDpi xmlns:a14="http://schemas.microsoft.com/office/drawing/2010/main" val="0"/>
@@ -3276,7 +3314,7 @@
                     <pic:cNvPicPr/>
                   </pic:nvPicPr>
                   <pic:blipFill>
-                    <a:blip r:embed="rId59"/>
+                    <a:blip r:embed="rId60"/>
                     <a:stretch>
                       <a:fillRect/>
                     </a:stretch>
@@ -3324,8 +3362,6 @@
         </w:rPr>
         <w:t xml:space="preserve"> it is hard to generalize this result and say definitively that one software is better than the other.</w:t>
       </w:r>
-      <w:bookmarkStart w:id="0" w:name="_GoBack"/>
-      <w:bookmarkEnd w:id="0"/>
     </w:p>
     <w:sectPr>
       <w:pgSz w:w="12240" w:h="15840"/>

</xml_diff>